<commit_message>
Update notes/rf-systems.docx with Tx IQ mismatch measurement
</commit_message>
<xml_diff>
--- a/notes/nonlinear_amplifier_models.docx
+++ b/notes/nonlinear_amplifier_models.docx
@@ -3546,13 +3546,7 @@
                     <w:rPr>
                       <w:rFonts w:ascii="Cambria Math" w:hAnsi="Cambria Math"/>
                     </w:rPr>
-                    <m:t>ω</m:t>
-                  </m:r>
-                  <m:r>
-                    <w:rPr>
-                      <w:rFonts w:ascii="Cambria Math" w:hAnsi="Cambria Math"/>
-                    </w:rPr>
-                    <m:t>t</m:t>
+                    <m:t>ωt</m:t>
                   </m:r>
                 </m:e>
               </m:d>
@@ -4598,13 +4592,7 @@
                     <w:rPr>
                       <w:rFonts w:ascii="Cambria Math" w:hAnsi="Cambria Math"/>
                     </w:rPr>
-                    <m:t>IIP</m:t>
-                  </m:r>
-                  <m:r>
-                    <w:rPr>
-                      <w:rFonts w:ascii="Cambria Math" w:hAnsi="Cambria Math"/>
-                    </w:rPr>
-                    <m:t>3</m:t>
+                    <m:t>IIP3</m:t>
                   </m:r>
                 </m:e>
               </m:d>
@@ -4715,13 +4703,7 @@
                         <w:rPr>
                           <w:rFonts w:ascii="Cambria Math" w:hAnsi="Cambria Math"/>
                         </w:rPr>
-                        <m:t>IIP</m:t>
-                      </m:r>
-                      <m:r>
-                        <w:rPr>
-                          <w:rFonts w:ascii="Cambria Math" w:hAnsi="Cambria Math"/>
-                        </w:rPr>
-                        <m:t>3</m:t>
+                        <m:t>IIP3</m:t>
                       </m:r>
                     </m:sub>
                     <m:sup>
@@ -5725,13 +5707,7 @@
                     <w:rPr>
                       <w:rFonts w:ascii="Cambria Math" w:hAnsi="Cambria Math"/>
                     </w:rPr>
-                    <m:t>-</m:t>
-                  </m:r>
-                  <m:r>
-                    <w:rPr>
-                      <w:rFonts w:ascii="Cambria Math" w:hAnsi="Cambria Math"/>
-                    </w:rPr>
-                    <m:t>j3</m:t>
+                    <m:t>-j3</m:t>
                   </m:r>
                   <m:r>
                     <m:rPr>
@@ -5869,13 +5845,7 @@
                     <w:rPr>
                       <w:rFonts w:ascii="Cambria Math" w:hAnsi="Cambria Math"/>
                     </w:rPr>
-                    <m:t>ω</m:t>
-                  </m:r>
-                  <m:r>
-                    <w:rPr>
-                      <w:rFonts w:ascii="Cambria Math" w:hAnsi="Cambria Math"/>
-                    </w:rPr>
-                    <m:t>t</m:t>
+                    <m:t>ωt</m:t>
                   </m:r>
                 </m:e>
               </m:d>
@@ -5971,13 +5941,7 @@
                     <w:rPr>
                       <w:rFonts w:ascii="Cambria Math" w:hAnsi="Cambria Math"/>
                     </w:rPr>
-                    <m:t>j</m:t>
-                  </m:r>
-                  <m:r>
-                    <w:rPr>
-                      <w:rFonts w:ascii="Cambria Math" w:hAnsi="Cambria Math"/>
-                    </w:rPr>
-                    <m:t>2</m:t>
+                    <m:t>j2</m:t>
                   </m:r>
                   <m:r>
                     <m:rPr>
@@ -6024,13 +5988,7 @@
                     <w:rPr>
                       <w:rFonts w:ascii="Cambria Math" w:hAnsi="Cambria Math"/>
                     </w:rPr>
-                    <m:t>-j</m:t>
-                  </m:r>
-                  <m:r>
-                    <w:rPr>
-                      <w:rFonts w:ascii="Cambria Math" w:hAnsi="Cambria Math"/>
-                    </w:rPr>
-                    <m:t>2</m:t>
+                    <m:t>-j2</m:t>
                   </m:r>
                   <m:r>
                     <m:rPr>

</xml_diff>

<commit_message>
Update DTSP, nonlinear_amplifier_models.docx, signals-and-systems.docx with phasor analysis/lowpass equivalents
</commit_message>
<xml_diff>
--- a/notes/nonlinear_amplifier_models.docx
+++ b/notes/nonlinear_amplifier_models.docx
@@ -50,6 +50,2565 @@
     </w:p>
     <w:p>
       <w:pPr>
+        <w:rPr>
+          <w:b/>
+          <w:bCs/>
+        </w:rPr>
+      </w:pPr>
+      <w:r>
+        <w:rPr>
+          <w:b/>
+          <w:bCs/>
+        </w:rPr>
+        <w:t>RF model:</w:t>
+      </w:r>
+    </w:p>
+    <w:p>
+      <w:r>
+        <w:t>A complex IQ waveform, at RF, is given by</w:t>
+      </w:r>
+    </w:p>
+    <w:p>
+      <m:oMathPara>
+        <m:oMath>
+          <m:sSub>
+            <m:sSubPr>
+              <m:ctrlPr>
+                <w:rPr>
+                  <w:rFonts w:ascii="Cambria Math" w:hAnsi="Cambria Math"/>
+                  <w:i/>
+                </w:rPr>
+              </m:ctrlPr>
+            </m:sSubPr>
+            <m:e>
+              <m:r>
+                <w:rPr>
+                  <w:rFonts w:ascii="Cambria Math" w:hAnsi="Cambria Math"/>
+                </w:rPr>
+                <m:t>x</m:t>
+              </m:r>
+            </m:e>
+            <m:sub>
+              <m:r>
+                <w:rPr>
+                  <w:rFonts w:ascii="Cambria Math" w:hAnsi="Cambria Math"/>
+                </w:rPr>
+                <m:t>RF</m:t>
+              </m:r>
+            </m:sub>
+          </m:sSub>
+          <m:r>
+            <w:rPr>
+              <w:rFonts w:ascii="Cambria Math" w:hAnsi="Cambria Math"/>
+            </w:rPr>
+            <m:t>=r</m:t>
+          </m:r>
+          <m:func>
+            <m:funcPr>
+              <m:ctrlPr>
+                <w:rPr>
+                  <w:rFonts w:ascii="Cambria Math" w:hAnsi="Cambria Math"/>
+                  <w:i/>
+                </w:rPr>
+              </m:ctrlPr>
+            </m:funcPr>
+            <m:fName>
+              <m:r>
+                <m:rPr>
+                  <m:sty m:val="p"/>
+                </m:rPr>
+                <w:rPr>
+                  <w:rFonts w:ascii="Cambria Math" w:hAnsi="Cambria Math"/>
+                </w:rPr>
+                <m:t>cos</m:t>
+              </m:r>
+            </m:fName>
+            <m:e>
+              <m:d>
+                <m:dPr>
+                  <m:ctrlPr>
+                    <w:rPr>
+                      <w:rFonts w:ascii="Cambria Math" w:hAnsi="Cambria Math"/>
+                      <w:i/>
+                    </w:rPr>
+                  </m:ctrlPr>
+                </m:dPr>
+                <m:e>
+                  <m:sSub>
+                    <m:sSubPr>
+                      <m:ctrlPr>
+                        <w:rPr>
+                          <w:rFonts w:ascii="Cambria Math" w:hAnsi="Cambria Math"/>
+                          <w:i/>
+                        </w:rPr>
+                      </m:ctrlPr>
+                    </m:sSubPr>
+                    <m:e>
+                      <m:r>
+                        <w:rPr>
+                          <w:rFonts w:ascii="Cambria Math" w:hAnsi="Cambria Math"/>
+                        </w:rPr>
+                        <m:t>ω</m:t>
+                      </m:r>
+                    </m:e>
+                    <m:sub>
+                      <m:r>
+                        <w:rPr>
+                          <w:rFonts w:ascii="Cambria Math" w:hAnsi="Cambria Math"/>
+                        </w:rPr>
+                        <m:t>c</m:t>
+                      </m:r>
+                    </m:sub>
+                  </m:sSub>
+                  <m:r>
+                    <w:rPr>
+                      <w:rFonts w:ascii="Cambria Math" w:hAnsi="Cambria Math"/>
+                    </w:rPr>
+                    <m:t>t+</m:t>
+                  </m:r>
+                  <m:r>
+                    <w:rPr>
+                      <w:rFonts w:ascii="Cambria Math" w:hAnsi="Cambria Math"/>
+                    </w:rPr>
+                    <m:t>ϕ</m:t>
+                  </m:r>
+                </m:e>
+              </m:d>
+            </m:e>
+          </m:func>
+        </m:oMath>
+      </m:oMathPara>
+    </w:p>
+    <w:p>
+      <m:oMath>
+        <m:r>
+          <w:rPr>
+            <w:rFonts w:ascii="Cambria Math" w:hAnsi="Cambria Math"/>
+          </w:rPr>
+          <m:t>r=r</m:t>
+        </m:r>
+        <m:d>
+          <m:dPr>
+            <m:ctrlPr>
+              <w:rPr>
+                <w:rFonts w:ascii="Cambria Math" w:hAnsi="Cambria Math"/>
+                <w:i/>
+              </w:rPr>
+            </m:ctrlPr>
+          </m:dPr>
+          <m:e>
+            <m:r>
+              <w:rPr>
+                <w:rFonts w:ascii="Cambria Math" w:hAnsi="Cambria Math"/>
+              </w:rPr>
+              <m:t>t</m:t>
+            </m:r>
+          </m:e>
+        </m:d>
+      </m:oMath>
+      <w:r>
+        <w:t xml:space="preserve"> and </w:t>
+      </w:r>
+      <m:oMath>
+        <m:r>
+          <w:rPr>
+            <w:rFonts w:ascii="Cambria Math" w:hAnsi="Cambria Math"/>
+          </w:rPr>
+          <m:t>ϕ=ϕ</m:t>
+        </m:r>
+        <m:d>
+          <m:dPr>
+            <m:ctrlPr>
+              <w:rPr>
+                <w:rFonts w:ascii="Cambria Math" w:hAnsi="Cambria Math"/>
+                <w:i/>
+              </w:rPr>
+            </m:ctrlPr>
+          </m:dPr>
+          <m:e>
+            <m:r>
+              <w:rPr>
+                <w:rFonts w:ascii="Cambria Math" w:hAnsi="Cambria Math"/>
+              </w:rPr>
+              <m:t>t</m:t>
+            </m:r>
+          </m:e>
+        </m:d>
+      </m:oMath>
+      <w:r>
+        <w:t>.</w:t>
+      </w:r>
+    </w:p>
+    <w:p>
+      <w:r>
+        <w:t>The RF memoryless polynomial model is</w:t>
+      </w:r>
+    </w:p>
+    <w:p>
+      <m:oMathPara>
+        <m:oMath>
+          <m:sSub>
+            <m:sSubPr>
+              <m:ctrlPr>
+                <w:rPr>
+                  <w:rFonts w:ascii="Cambria Math" w:hAnsi="Cambria Math"/>
+                  <w:i/>
+                </w:rPr>
+              </m:ctrlPr>
+            </m:sSubPr>
+            <m:e>
+              <m:r>
+                <w:rPr>
+                  <w:rFonts w:ascii="Cambria Math" w:hAnsi="Cambria Math"/>
+                </w:rPr>
+                <m:t>y</m:t>
+              </m:r>
+            </m:e>
+            <m:sub>
+              <m:r>
+                <w:rPr>
+                  <w:rFonts w:ascii="Cambria Math" w:hAnsi="Cambria Math"/>
+                </w:rPr>
+                <m:t>RF</m:t>
+              </m:r>
+            </m:sub>
+          </m:sSub>
+          <m:d>
+            <m:dPr>
+              <m:ctrlPr>
+                <w:rPr>
+                  <w:rFonts w:ascii="Cambria Math" w:hAnsi="Cambria Math"/>
+                  <w:i/>
+                </w:rPr>
+              </m:ctrlPr>
+            </m:dPr>
+            <m:e>
+              <m:r>
+                <w:rPr>
+                  <w:rFonts w:ascii="Cambria Math" w:hAnsi="Cambria Math"/>
+                </w:rPr>
+                <m:t>t</m:t>
+              </m:r>
+            </m:e>
+          </m:d>
+          <m:r>
+            <w:rPr>
+              <w:rFonts w:ascii="Cambria Math" w:hAnsi="Cambria Math"/>
+            </w:rPr>
+            <m:t>=</m:t>
+          </m:r>
+          <m:sSub>
+            <m:sSubPr>
+              <m:ctrlPr>
+                <w:rPr>
+                  <w:rFonts w:ascii="Cambria Math" w:hAnsi="Cambria Math"/>
+                  <w:i/>
+                </w:rPr>
+              </m:ctrlPr>
+            </m:sSubPr>
+            <m:e>
+              <m:r>
+                <w:rPr>
+                  <w:rFonts w:ascii="Cambria Math" w:hAnsi="Cambria Math"/>
+                </w:rPr>
+                <m:t>a</m:t>
+              </m:r>
+            </m:e>
+            <m:sub>
+              <m:r>
+                <w:rPr>
+                  <w:rFonts w:ascii="Cambria Math" w:hAnsi="Cambria Math"/>
+                </w:rPr>
+                <m:t>1</m:t>
+              </m:r>
+            </m:sub>
+          </m:sSub>
+          <m:sSub>
+            <m:sSubPr>
+              <m:ctrlPr>
+                <w:rPr>
+                  <w:rFonts w:ascii="Cambria Math" w:hAnsi="Cambria Math"/>
+                  <w:i/>
+                </w:rPr>
+              </m:ctrlPr>
+            </m:sSubPr>
+            <m:e>
+              <m:r>
+                <w:rPr>
+                  <w:rFonts w:ascii="Cambria Math" w:hAnsi="Cambria Math"/>
+                </w:rPr>
+                <m:t>x</m:t>
+              </m:r>
+            </m:e>
+            <m:sub>
+              <m:r>
+                <w:rPr>
+                  <w:rFonts w:ascii="Cambria Math" w:hAnsi="Cambria Math"/>
+                </w:rPr>
+                <m:t>RF</m:t>
+              </m:r>
+            </m:sub>
+          </m:sSub>
+          <m:d>
+            <m:dPr>
+              <m:ctrlPr>
+                <w:rPr>
+                  <w:rFonts w:ascii="Cambria Math" w:hAnsi="Cambria Math"/>
+                  <w:i/>
+                </w:rPr>
+              </m:ctrlPr>
+            </m:dPr>
+            <m:e>
+              <m:r>
+                <w:rPr>
+                  <w:rFonts w:ascii="Cambria Math" w:hAnsi="Cambria Math"/>
+                </w:rPr>
+                <m:t>t</m:t>
+              </m:r>
+            </m:e>
+          </m:d>
+          <m:r>
+            <w:rPr>
+              <w:rFonts w:ascii="Cambria Math" w:hAnsi="Cambria Math"/>
+            </w:rPr>
+            <m:t>+</m:t>
+          </m:r>
+          <m:sSub>
+            <m:sSubPr>
+              <m:ctrlPr>
+                <w:rPr>
+                  <w:rFonts w:ascii="Cambria Math" w:hAnsi="Cambria Math"/>
+                  <w:i/>
+                </w:rPr>
+              </m:ctrlPr>
+            </m:sSubPr>
+            <m:e>
+              <m:r>
+                <w:rPr>
+                  <w:rFonts w:ascii="Cambria Math" w:hAnsi="Cambria Math"/>
+                </w:rPr>
+                <m:t>a</m:t>
+              </m:r>
+            </m:e>
+            <m:sub>
+              <m:r>
+                <w:rPr>
+                  <w:rFonts w:ascii="Cambria Math" w:hAnsi="Cambria Math"/>
+                </w:rPr>
+                <m:t>2</m:t>
+              </m:r>
+            </m:sub>
+          </m:sSub>
+          <m:sSubSup>
+            <m:sSubSupPr>
+              <m:ctrlPr>
+                <w:rPr>
+                  <w:rFonts w:ascii="Cambria Math" w:hAnsi="Cambria Math"/>
+                  <w:i/>
+                </w:rPr>
+              </m:ctrlPr>
+            </m:sSubSupPr>
+            <m:e>
+              <m:r>
+                <w:rPr>
+                  <w:rFonts w:ascii="Cambria Math" w:hAnsi="Cambria Math"/>
+                </w:rPr>
+                <m:t>x</m:t>
+              </m:r>
+            </m:e>
+            <m:sub>
+              <m:r>
+                <w:rPr>
+                  <w:rFonts w:ascii="Cambria Math" w:hAnsi="Cambria Math"/>
+                </w:rPr>
+                <m:t>RF</m:t>
+              </m:r>
+            </m:sub>
+            <m:sup>
+              <m:r>
+                <w:rPr>
+                  <w:rFonts w:ascii="Cambria Math" w:hAnsi="Cambria Math"/>
+                </w:rPr>
+                <m:t>2</m:t>
+              </m:r>
+            </m:sup>
+          </m:sSubSup>
+          <m:d>
+            <m:dPr>
+              <m:ctrlPr>
+                <w:rPr>
+                  <w:rFonts w:ascii="Cambria Math" w:hAnsi="Cambria Math"/>
+                  <w:i/>
+                </w:rPr>
+              </m:ctrlPr>
+            </m:dPr>
+            <m:e>
+              <m:r>
+                <w:rPr>
+                  <w:rFonts w:ascii="Cambria Math" w:hAnsi="Cambria Math"/>
+                </w:rPr>
+                <m:t>t</m:t>
+              </m:r>
+            </m:e>
+          </m:d>
+          <m:r>
+            <w:rPr>
+              <w:rFonts w:ascii="Cambria Math" w:hAnsi="Cambria Math"/>
+            </w:rPr>
+            <m:t>+</m:t>
+          </m:r>
+          <m:sSub>
+            <m:sSubPr>
+              <m:ctrlPr>
+                <w:rPr>
+                  <w:rFonts w:ascii="Cambria Math" w:hAnsi="Cambria Math"/>
+                  <w:i/>
+                </w:rPr>
+              </m:ctrlPr>
+            </m:sSubPr>
+            <m:e>
+              <m:r>
+                <w:rPr>
+                  <w:rFonts w:ascii="Cambria Math" w:hAnsi="Cambria Math"/>
+                </w:rPr>
+                <m:t>a</m:t>
+              </m:r>
+            </m:e>
+            <m:sub>
+              <m:r>
+                <w:rPr>
+                  <w:rFonts w:ascii="Cambria Math" w:hAnsi="Cambria Math"/>
+                </w:rPr>
+                <m:t>3</m:t>
+              </m:r>
+            </m:sub>
+          </m:sSub>
+          <m:sSubSup>
+            <m:sSubSupPr>
+              <m:ctrlPr>
+                <w:rPr>
+                  <w:rFonts w:ascii="Cambria Math" w:hAnsi="Cambria Math"/>
+                  <w:i/>
+                </w:rPr>
+              </m:ctrlPr>
+            </m:sSubSupPr>
+            <m:e>
+              <m:r>
+                <w:rPr>
+                  <w:rFonts w:ascii="Cambria Math" w:hAnsi="Cambria Math"/>
+                </w:rPr>
+                <m:t>x</m:t>
+              </m:r>
+            </m:e>
+            <m:sub>
+              <m:r>
+                <w:rPr>
+                  <w:rFonts w:ascii="Cambria Math" w:hAnsi="Cambria Math"/>
+                </w:rPr>
+                <m:t>RF</m:t>
+              </m:r>
+            </m:sub>
+            <m:sup>
+              <m:r>
+                <w:rPr>
+                  <w:rFonts w:ascii="Cambria Math" w:hAnsi="Cambria Math"/>
+                </w:rPr>
+                <m:t>3</m:t>
+              </m:r>
+            </m:sup>
+          </m:sSubSup>
+          <m:d>
+            <m:dPr>
+              <m:ctrlPr>
+                <w:rPr>
+                  <w:rFonts w:ascii="Cambria Math" w:hAnsi="Cambria Math"/>
+                  <w:i/>
+                </w:rPr>
+              </m:ctrlPr>
+            </m:dPr>
+            <m:e>
+              <m:r>
+                <w:rPr>
+                  <w:rFonts w:ascii="Cambria Math" w:hAnsi="Cambria Math"/>
+                </w:rPr>
+                <m:t>t</m:t>
+              </m:r>
+            </m:e>
+          </m:d>
+        </m:oMath>
+      </m:oMathPara>
+    </w:p>
+    <w:p>
+      <w:proofErr w:type="gramStart"/>
+      <w:r>
+        <w:t>Plugging</w:t>
+      </w:r>
+      <w:proofErr w:type="gramEnd"/>
+      <w:r>
+        <w:t xml:space="preserve"> in,</w:t>
+      </w:r>
+    </w:p>
+    <w:p>
+      <m:oMathPara>
+        <m:oMath>
+          <m:sSub>
+            <m:sSubPr>
+              <m:ctrlPr>
+                <w:rPr>
+                  <w:rFonts w:ascii="Cambria Math" w:hAnsi="Cambria Math"/>
+                  <w:i/>
+                </w:rPr>
+              </m:ctrlPr>
+            </m:sSubPr>
+            <m:e>
+              <m:r>
+                <w:rPr>
+                  <w:rFonts w:ascii="Cambria Math" w:hAnsi="Cambria Math"/>
+                </w:rPr>
+                <m:t>y</m:t>
+              </m:r>
+            </m:e>
+            <m:sub>
+              <m:r>
+                <w:rPr>
+                  <w:rFonts w:ascii="Cambria Math" w:hAnsi="Cambria Math"/>
+                </w:rPr>
+                <m:t>RF</m:t>
+              </m:r>
+            </m:sub>
+          </m:sSub>
+          <m:d>
+            <m:dPr>
+              <m:ctrlPr>
+                <w:rPr>
+                  <w:rFonts w:ascii="Cambria Math" w:hAnsi="Cambria Math"/>
+                  <w:i/>
+                </w:rPr>
+              </m:ctrlPr>
+            </m:dPr>
+            <m:e>
+              <m:r>
+                <w:rPr>
+                  <w:rFonts w:ascii="Cambria Math" w:hAnsi="Cambria Math"/>
+                </w:rPr>
+                <m:t>t</m:t>
+              </m:r>
+            </m:e>
+          </m:d>
+          <m:r>
+            <w:rPr>
+              <w:rFonts w:ascii="Cambria Math" w:hAnsi="Cambria Math"/>
+            </w:rPr>
+            <m:t>=</m:t>
+          </m:r>
+          <m:d>
+            <m:dPr>
+              <m:ctrlPr>
+                <w:rPr>
+                  <w:rFonts w:ascii="Cambria Math" w:hAnsi="Cambria Math"/>
+                  <w:i/>
+                </w:rPr>
+              </m:ctrlPr>
+            </m:dPr>
+            <m:e>
+              <m:sSub>
+                <m:sSubPr>
+                  <m:ctrlPr>
+                    <w:rPr>
+                      <w:rFonts w:ascii="Cambria Math" w:hAnsi="Cambria Math"/>
+                      <w:i/>
+                    </w:rPr>
+                  </m:ctrlPr>
+                </m:sSubPr>
+                <m:e>
+                  <m:r>
+                    <w:rPr>
+                      <w:rFonts w:ascii="Cambria Math" w:hAnsi="Cambria Math"/>
+                    </w:rPr>
+                    <m:t>a</m:t>
+                  </m:r>
+                </m:e>
+                <m:sub>
+                  <m:r>
+                    <w:rPr>
+                      <w:rFonts w:ascii="Cambria Math" w:hAnsi="Cambria Math"/>
+                    </w:rPr>
+                    <m:t>1</m:t>
+                  </m:r>
+                </m:sub>
+              </m:sSub>
+              <m:r>
+                <w:rPr>
+                  <w:rFonts w:ascii="Cambria Math" w:hAnsi="Cambria Math"/>
+                </w:rPr>
+                <m:t>r+</m:t>
+              </m:r>
+              <m:f>
+                <m:fPr>
+                  <m:ctrlPr>
+                    <w:rPr>
+                      <w:rFonts w:ascii="Cambria Math" w:hAnsi="Cambria Math"/>
+                      <w:i/>
+                    </w:rPr>
+                  </m:ctrlPr>
+                </m:fPr>
+                <m:num>
+                  <m:r>
+                    <w:rPr>
+                      <w:rFonts w:ascii="Cambria Math" w:hAnsi="Cambria Math"/>
+                    </w:rPr>
+                    <m:t>3</m:t>
+                  </m:r>
+                </m:num>
+                <m:den>
+                  <m:r>
+                    <w:rPr>
+                      <w:rFonts w:ascii="Cambria Math" w:hAnsi="Cambria Math"/>
+                    </w:rPr>
+                    <m:t>4</m:t>
+                  </m:r>
+                </m:den>
+              </m:f>
+              <m:sSub>
+                <m:sSubPr>
+                  <m:ctrlPr>
+                    <w:rPr>
+                      <w:rFonts w:ascii="Cambria Math" w:hAnsi="Cambria Math"/>
+                      <w:i/>
+                    </w:rPr>
+                  </m:ctrlPr>
+                </m:sSubPr>
+                <m:e>
+                  <m:r>
+                    <w:rPr>
+                      <w:rFonts w:ascii="Cambria Math" w:hAnsi="Cambria Math"/>
+                    </w:rPr>
+                    <m:t>a</m:t>
+                  </m:r>
+                </m:e>
+                <m:sub>
+                  <m:r>
+                    <w:rPr>
+                      <w:rFonts w:ascii="Cambria Math" w:hAnsi="Cambria Math"/>
+                    </w:rPr>
+                    <m:t>3</m:t>
+                  </m:r>
+                </m:sub>
+              </m:sSub>
+              <m:sSup>
+                <m:sSupPr>
+                  <m:ctrlPr>
+                    <w:rPr>
+                      <w:rFonts w:ascii="Cambria Math" w:hAnsi="Cambria Math"/>
+                      <w:i/>
+                    </w:rPr>
+                  </m:ctrlPr>
+                </m:sSupPr>
+                <m:e>
+                  <m:r>
+                    <w:rPr>
+                      <w:rFonts w:ascii="Cambria Math" w:hAnsi="Cambria Math"/>
+                    </w:rPr>
+                    <m:t>r</m:t>
+                  </m:r>
+                </m:e>
+                <m:sup>
+                  <m:r>
+                    <w:rPr>
+                      <w:rFonts w:ascii="Cambria Math" w:hAnsi="Cambria Math"/>
+                    </w:rPr>
+                    <m:t>3</m:t>
+                  </m:r>
+                </m:sup>
+              </m:sSup>
+            </m:e>
+          </m:d>
+          <m:func>
+            <m:funcPr>
+              <m:ctrlPr>
+                <w:rPr>
+                  <w:rFonts w:ascii="Cambria Math" w:hAnsi="Cambria Math"/>
+                  <w:i/>
+                </w:rPr>
+              </m:ctrlPr>
+            </m:funcPr>
+            <m:fName>
+              <m:r>
+                <m:rPr>
+                  <m:sty m:val="p"/>
+                </m:rPr>
+                <w:rPr>
+                  <w:rFonts w:ascii="Cambria Math" w:hAnsi="Cambria Math"/>
+                </w:rPr>
+                <m:t>cos</m:t>
+              </m:r>
+            </m:fName>
+            <m:e>
+              <m:d>
+                <m:dPr>
+                  <m:ctrlPr>
+                    <w:rPr>
+                      <w:rFonts w:ascii="Cambria Math" w:hAnsi="Cambria Math"/>
+                      <w:i/>
+                    </w:rPr>
+                  </m:ctrlPr>
+                </m:dPr>
+                <m:e>
+                  <m:sSub>
+                    <m:sSubPr>
+                      <m:ctrlPr>
+                        <w:rPr>
+                          <w:rFonts w:ascii="Cambria Math" w:hAnsi="Cambria Math"/>
+                          <w:i/>
+                        </w:rPr>
+                      </m:ctrlPr>
+                    </m:sSubPr>
+                    <m:e>
+                      <m:r>
+                        <w:rPr>
+                          <w:rFonts w:ascii="Cambria Math" w:hAnsi="Cambria Math"/>
+                        </w:rPr>
+                        <m:t>ω</m:t>
+                      </m:r>
+                    </m:e>
+                    <m:sub>
+                      <m:r>
+                        <w:rPr>
+                          <w:rFonts w:ascii="Cambria Math" w:hAnsi="Cambria Math"/>
+                        </w:rPr>
+                        <m:t>c</m:t>
+                      </m:r>
+                    </m:sub>
+                  </m:sSub>
+                  <m:r>
+                    <w:rPr>
+                      <w:rFonts w:ascii="Cambria Math" w:hAnsi="Cambria Math"/>
+                    </w:rPr>
+                    <m:t>t+</m:t>
+                  </m:r>
+                  <m:r>
+                    <w:rPr>
+                      <w:rFonts w:ascii="Cambria Math" w:hAnsi="Cambria Math"/>
+                    </w:rPr>
+                    <m:t>ϕ</m:t>
+                  </m:r>
+                </m:e>
+              </m:d>
+            </m:e>
+          </m:func>
+          <m:r>
+            <w:rPr>
+              <w:rFonts w:ascii="Cambria Math" w:hAnsi="Cambria Math"/>
+            </w:rPr>
+            <m:t>+</m:t>
+          </m:r>
+          <m:f>
+            <m:fPr>
+              <m:ctrlPr>
+                <w:rPr>
+                  <w:rFonts w:ascii="Cambria Math" w:hAnsi="Cambria Math"/>
+                  <w:i/>
+                </w:rPr>
+              </m:ctrlPr>
+            </m:fPr>
+            <m:num>
+              <m:r>
+                <w:rPr>
+                  <w:rFonts w:ascii="Cambria Math" w:hAnsi="Cambria Math"/>
+                </w:rPr>
+                <m:t>1</m:t>
+              </m:r>
+            </m:num>
+            <m:den>
+              <m:r>
+                <w:rPr>
+                  <w:rFonts w:ascii="Cambria Math" w:hAnsi="Cambria Math"/>
+                </w:rPr>
+                <m:t>2</m:t>
+              </m:r>
+            </m:den>
+          </m:f>
+          <m:sSub>
+            <m:sSubPr>
+              <m:ctrlPr>
+                <w:rPr>
+                  <w:rFonts w:ascii="Cambria Math" w:hAnsi="Cambria Math"/>
+                  <w:i/>
+                </w:rPr>
+              </m:ctrlPr>
+            </m:sSubPr>
+            <m:e>
+              <m:r>
+                <w:rPr>
+                  <w:rFonts w:ascii="Cambria Math" w:hAnsi="Cambria Math"/>
+                </w:rPr>
+                <m:t>a</m:t>
+              </m:r>
+            </m:e>
+            <m:sub>
+              <m:r>
+                <w:rPr>
+                  <w:rFonts w:ascii="Cambria Math" w:hAnsi="Cambria Math"/>
+                </w:rPr>
+                <m:t>2</m:t>
+              </m:r>
+            </m:sub>
+          </m:sSub>
+          <m:sSup>
+            <m:sSupPr>
+              <m:ctrlPr>
+                <w:rPr>
+                  <w:rFonts w:ascii="Cambria Math" w:hAnsi="Cambria Math"/>
+                  <w:i/>
+                </w:rPr>
+              </m:ctrlPr>
+            </m:sSupPr>
+            <m:e>
+              <m:r>
+                <w:rPr>
+                  <w:rFonts w:ascii="Cambria Math" w:hAnsi="Cambria Math"/>
+                </w:rPr>
+                <m:t>r</m:t>
+              </m:r>
+            </m:e>
+            <m:sup>
+              <m:r>
+                <w:rPr>
+                  <w:rFonts w:ascii="Cambria Math" w:hAnsi="Cambria Math"/>
+                </w:rPr>
+                <m:t>2</m:t>
+              </m:r>
+            </m:sup>
+          </m:sSup>
+          <m:r>
+            <w:rPr>
+              <w:rFonts w:ascii="Cambria Math" w:hAnsi="Cambria Math"/>
+            </w:rPr>
+            <m:t>+</m:t>
+          </m:r>
+          <m:f>
+            <m:fPr>
+              <m:ctrlPr>
+                <w:rPr>
+                  <w:rFonts w:ascii="Cambria Math" w:hAnsi="Cambria Math"/>
+                  <w:i/>
+                </w:rPr>
+              </m:ctrlPr>
+            </m:fPr>
+            <m:num>
+              <m:r>
+                <w:rPr>
+                  <w:rFonts w:ascii="Cambria Math" w:hAnsi="Cambria Math"/>
+                </w:rPr>
+                <m:t>1</m:t>
+              </m:r>
+            </m:num>
+            <m:den>
+              <m:r>
+                <w:rPr>
+                  <w:rFonts w:ascii="Cambria Math" w:hAnsi="Cambria Math"/>
+                </w:rPr>
+                <m:t>2</m:t>
+              </m:r>
+            </m:den>
+          </m:f>
+          <m:sSub>
+            <m:sSubPr>
+              <m:ctrlPr>
+                <w:rPr>
+                  <w:rFonts w:ascii="Cambria Math" w:hAnsi="Cambria Math"/>
+                  <w:i/>
+                </w:rPr>
+              </m:ctrlPr>
+            </m:sSubPr>
+            <m:e>
+              <m:r>
+                <w:rPr>
+                  <w:rFonts w:ascii="Cambria Math" w:hAnsi="Cambria Math"/>
+                </w:rPr>
+                <m:t>a</m:t>
+              </m:r>
+            </m:e>
+            <m:sub>
+              <m:r>
+                <w:rPr>
+                  <w:rFonts w:ascii="Cambria Math" w:hAnsi="Cambria Math"/>
+                </w:rPr>
+                <m:t>2</m:t>
+              </m:r>
+            </m:sub>
+          </m:sSub>
+          <m:sSup>
+            <m:sSupPr>
+              <m:ctrlPr>
+                <w:rPr>
+                  <w:rFonts w:ascii="Cambria Math" w:hAnsi="Cambria Math"/>
+                  <w:i/>
+                </w:rPr>
+              </m:ctrlPr>
+            </m:sSupPr>
+            <m:e>
+              <m:r>
+                <w:rPr>
+                  <w:rFonts w:ascii="Cambria Math" w:hAnsi="Cambria Math"/>
+                </w:rPr>
+                <m:t>r</m:t>
+              </m:r>
+            </m:e>
+            <m:sup>
+              <m:r>
+                <w:rPr>
+                  <w:rFonts w:ascii="Cambria Math" w:hAnsi="Cambria Math"/>
+                </w:rPr>
+                <m:t>2</m:t>
+              </m:r>
+            </m:sup>
+          </m:sSup>
+          <m:func>
+            <m:funcPr>
+              <m:ctrlPr>
+                <w:rPr>
+                  <w:rFonts w:ascii="Cambria Math" w:hAnsi="Cambria Math"/>
+                  <w:i/>
+                </w:rPr>
+              </m:ctrlPr>
+            </m:funcPr>
+            <m:fName>
+              <m:r>
+                <m:rPr>
+                  <m:sty m:val="p"/>
+                </m:rPr>
+                <w:rPr>
+                  <w:rFonts w:ascii="Cambria Math" w:hAnsi="Cambria Math"/>
+                </w:rPr>
+                <m:t>cos</m:t>
+              </m:r>
+            </m:fName>
+            <m:e>
+              <m:d>
+                <m:dPr>
+                  <m:ctrlPr>
+                    <w:rPr>
+                      <w:rFonts w:ascii="Cambria Math" w:hAnsi="Cambria Math"/>
+                      <w:i/>
+                    </w:rPr>
+                  </m:ctrlPr>
+                </m:dPr>
+                <m:e>
+                  <m:r>
+                    <w:rPr>
+                      <w:rFonts w:ascii="Cambria Math" w:hAnsi="Cambria Math"/>
+                    </w:rPr>
+                    <m:t>2</m:t>
+                  </m:r>
+                  <m:sSub>
+                    <m:sSubPr>
+                      <m:ctrlPr>
+                        <w:rPr>
+                          <w:rFonts w:ascii="Cambria Math" w:hAnsi="Cambria Math"/>
+                          <w:i/>
+                        </w:rPr>
+                      </m:ctrlPr>
+                    </m:sSubPr>
+                    <m:e>
+                      <m:r>
+                        <w:rPr>
+                          <w:rFonts w:ascii="Cambria Math" w:hAnsi="Cambria Math"/>
+                        </w:rPr>
+                        <m:t>ω</m:t>
+                      </m:r>
+                    </m:e>
+                    <m:sub>
+                      <m:r>
+                        <w:rPr>
+                          <w:rFonts w:ascii="Cambria Math" w:hAnsi="Cambria Math"/>
+                        </w:rPr>
+                        <m:t>c</m:t>
+                      </m:r>
+                    </m:sub>
+                  </m:sSub>
+                  <m:r>
+                    <w:rPr>
+                      <w:rFonts w:ascii="Cambria Math" w:hAnsi="Cambria Math"/>
+                    </w:rPr>
+                    <m:t>t+2</m:t>
+                  </m:r>
+                  <m:r>
+                    <w:rPr>
+                      <w:rFonts w:ascii="Cambria Math" w:hAnsi="Cambria Math"/>
+                    </w:rPr>
+                    <m:t>ϕ</m:t>
+                  </m:r>
+                </m:e>
+              </m:d>
+            </m:e>
+          </m:func>
+          <m:r>
+            <w:rPr>
+              <w:rFonts w:ascii="Cambria Math" w:hAnsi="Cambria Math"/>
+            </w:rPr>
+            <m:t>+</m:t>
+          </m:r>
+          <m:f>
+            <m:fPr>
+              <m:ctrlPr>
+                <w:rPr>
+                  <w:rFonts w:ascii="Cambria Math" w:hAnsi="Cambria Math"/>
+                  <w:i/>
+                </w:rPr>
+              </m:ctrlPr>
+            </m:fPr>
+            <m:num>
+              <m:r>
+                <w:rPr>
+                  <w:rFonts w:ascii="Cambria Math" w:hAnsi="Cambria Math"/>
+                </w:rPr>
+                <m:t>1</m:t>
+              </m:r>
+            </m:num>
+            <m:den>
+              <m:r>
+                <w:rPr>
+                  <w:rFonts w:ascii="Cambria Math" w:hAnsi="Cambria Math"/>
+                </w:rPr>
+                <m:t>4</m:t>
+              </m:r>
+            </m:den>
+          </m:f>
+          <m:sSub>
+            <m:sSubPr>
+              <m:ctrlPr>
+                <w:rPr>
+                  <w:rFonts w:ascii="Cambria Math" w:hAnsi="Cambria Math"/>
+                  <w:i/>
+                </w:rPr>
+              </m:ctrlPr>
+            </m:sSubPr>
+            <m:e>
+              <m:r>
+                <w:rPr>
+                  <w:rFonts w:ascii="Cambria Math" w:hAnsi="Cambria Math"/>
+                </w:rPr>
+                <m:t>a</m:t>
+              </m:r>
+            </m:e>
+            <m:sub>
+              <m:r>
+                <w:rPr>
+                  <w:rFonts w:ascii="Cambria Math" w:hAnsi="Cambria Math"/>
+                </w:rPr>
+                <m:t>3</m:t>
+              </m:r>
+            </m:sub>
+          </m:sSub>
+          <m:sSup>
+            <m:sSupPr>
+              <m:ctrlPr>
+                <w:rPr>
+                  <w:rFonts w:ascii="Cambria Math" w:hAnsi="Cambria Math"/>
+                  <w:i/>
+                </w:rPr>
+              </m:ctrlPr>
+            </m:sSupPr>
+            <m:e>
+              <m:r>
+                <w:rPr>
+                  <w:rFonts w:ascii="Cambria Math" w:hAnsi="Cambria Math"/>
+                </w:rPr>
+                <m:t>r</m:t>
+              </m:r>
+            </m:e>
+            <m:sup>
+              <m:r>
+                <w:rPr>
+                  <w:rFonts w:ascii="Cambria Math" w:hAnsi="Cambria Math"/>
+                </w:rPr>
+                <m:t>3</m:t>
+              </m:r>
+            </m:sup>
+          </m:sSup>
+          <m:func>
+            <m:funcPr>
+              <m:ctrlPr>
+                <w:rPr>
+                  <w:rFonts w:ascii="Cambria Math" w:hAnsi="Cambria Math"/>
+                  <w:i/>
+                </w:rPr>
+              </m:ctrlPr>
+            </m:funcPr>
+            <m:fName>
+              <m:r>
+                <m:rPr>
+                  <m:sty m:val="p"/>
+                </m:rPr>
+                <w:rPr>
+                  <w:rFonts w:ascii="Cambria Math" w:hAnsi="Cambria Math"/>
+                </w:rPr>
+                <m:t>cos</m:t>
+              </m:r>
+            </m:fName>
+            <m:e>
+              <m:d>
+                <m:dPr>
+                  <m:ctrlPr>
+                    <w:rPr>
+                      <w:rFonts w:ascii="Cambria Math" w:hAnsi="Cambria Math"/>
+                      <w:i/>
+                    </w:rPr>
+                  </m:ctrlPr>
+                </m:dPr>
+                <m:e>
+                  <m:r>
+                    <w:rPr>
+                      <w:rFonts w:ascii="Cambria Math" w:hAnsi="Cambria Math"/>
+                    </w:rPr>
+                    <m:t>3</m:t>
+                  </m:r>
+                  <m:sSub>
+                    <m:sSubPr>
+                      <m:ctrlPr>
+                        <w:rPr>
+                          <w:rFonts w:ascii="Cambria Math" w:hAnsi="Cambria Math"/>
+                          <w:i/>
+                        </w:rPr>
+                      </m:ctrlPr>
+                    </m:sSubPr>
+                    <m:e>
+                      <m:r>
+                        <w:rPr>
+                          <w:rFonts w:ascii="Cambria Math" w:hAnsi="Cambria Math"/>
+                        </w:rPr>
+                        <m:t>ω</m:t>
+                      </m:r>
+                    </m:e>
+                    <m:sub>
+                      <m:r>
+                        <w:rPr>
+                          <w:rFonts w:ascii="Cambria Math" w:hAnsi="Cambria Math"/>
+                        </w:rPr>
+                        <m:t>c</m:t>
+                      </m:r>
+                    </m:sub>
+                  </m:sSub>
+                  <m:r>
+                    <w:rPr>
+                      <w:rFonts w:ascii="Cambria Math" w:hAnsi="Cambria Math"/>
+                    </w:rPr>
+                    <m:t>t+3</m:t>
+                  </m:r>
+                  <m:r>
+                    <w:rPr>
+                      <w:rFonts w:ascii="Cambria Math" w:hAnsi="Cambria Math"/>
+                    </w:rPr>
+                    <m:t>ϕ</m:t>
+                  </m:r>
+                </m:e>
+              </m:d>
+            </m:e>
+          </m:func>
+        </m:oMath>
+      </m:oMathPara>
+    </w:p>
+    <w:p>
+      <w:r>
+        <w:t>We have the fundamental (desired), spectral regrowth, IM2, and RF harmonics.</w:t>
+      </w:r>
+    </w:p>
+    <w:p>
+      <w:r>
+        <w:rPr>
+          <w:b/>
+          <w:bCs/>
+        </w:rPr>
+        <w:t>Lowpass</w:t>
+      </w:r>
+      <w:r>
+        <w:rPr>
+          <w:b/>
+          <w:bCs/>
+        </w:rPr>
+        <w:t xml:space="preserve"> equivalent model:</w:t>
+      </w:r>
+    </w:p>
+    <w:p>
+      <w:r>
+        <w:t>Let’s translate</w:t>
+      </w:r>
+      <w:r>
+        <w:t xml:space="preserve"> </w:t>
+      </w:r>
+      <m:oMath>
+        <m:sSub>
+          <m:sSubPr>
+            <m:ctrlPr>
+              <w:rPr>
+                <w:rFonts w:ascii="Cambria Math" w:hAnsi="Cambria Math"/>
+                <w:i/>
+              </w:rPr>
+            </m:ctrlPr>
+          </m:sSubPr>
+          <m:e>
+            <m:r>
+              <w:rPr>
+                <w:rFonts w:ascii="Cambria Math" w:hAnsi="Cambria Math"/>
+              </w:rPr>
+              <m:t>x</m:t>
+            </m:r>
+          </m:e>
+          <m:sub>
+            <m:r>
+              <m:rPr>
+                <m:nor/>
+              </m:rPr>
+              <w:rPr>
+                <w:rFonts w:ascii="Cambria Math" w:hAnsi="Cambria Math"/>
+              </w:rPr>
+              <m:t>RF</m:t>
+            </m:r>
+          </m:sub>
+        </m:sSub>
+      </m:oMath>
+      <w:r>
+        <w:t xml:space="preserve"> and</w:t>
+      </w:r>
+      <w:r>
+        <w:t xml:space="preserve"> </w:t>
+      </w:r>
+      <m:oMath>
+        <m:sSub>
+          <m:sSubPr>
+            <m:ctrlPr>
+              <w:rPr>
+                <w:rFonts w:ascii="Cambria Math" w:hAnsi="Cambria Math"/>
+                <w:i/>
+              </w:rPr>
+            </m:ctrlPr>
+          </m:sSubPr>
+          <m:e>
+            <m:r>
+              <w:rPr>
+                <w:rFonts w:ascii="Cambria Math" w:hAnsi="Cambria Math"/>
+              </w:rPr>
+              <m:t>y</m:t>
+            </m:r>
+          </m:e>
+          <m:sub>
+            <m:r>
+              <w:rPr>
+                <w:rFonts w:ascii="Cambria Math" w:hAnsi="Cambria Math"/>
+              </w:rPr>
+              <m:t>RF</m:t>
+            </m:r>
+          </m:sub>
+        </m:sSub>
+      </m:oMath>
+      <w:r>
+        <w:t xml:space="preserve"> to </w:t>
+      </w:r>
+      <w:r>
+        <w:t>their lowpass equivalents</w:t>
+      </w:r>
+      <w:r>
+        <w:t xml:space="preserve"> (with </w:t>
+      </w:r>
+      <m:oMath>
+        <m:sSub>
+          <m:sSubPr>
+            <m:ctrlPr>
+              <w:rPr>
+                <w:rFonts w:ascii="Cambria Math" w:hAnsi="Cambria Math"/>
+                <w:i/>
+              </w:rPr>
+            </m:ctrlPr>
+          </m:sSubPr>
+          <m:e>
+            <m:r>
+              <w:rPr>
+                <w:rFonts w:ascii="Cambria Math" w:hAnsi="Cambria Math"/>
+              </w:rPr>
+              <m:t>ω</m:t>
+            </m:r>
+          </m:e>
+          <m:sub>
+            <m:r>
+              <w:rPr>
+                <w:rFonts w:ascii="Cambria Math" w:hAnsi="Cambria Math"/>
+              </w:rPr>
+              <m:t>c</m:t>
+            </m:r>
+          </m:sub>
+        </m:sSub>
+      </m:oMath>
+      <w:r>
+        <w:t xml:space="preserve"> as the center frequency):</w:t>
+      </w:r>
+    </w:p>
+    <w:p>
+      <m:oMathPara>
+        <m:oMath>
+          <m:sSub>
+            <m:sSubPr>
+              <m:ctrlPr>
+                <w:rPr>
+                  <w:rFonts w:ascii="Cambria Math" w:hAnsi="Cambria Math"/>
+                  <w:i/>
+                </w:rPr>
+              </m:ctrlPr>
+            </m:sSubPr>
+            <m:e>
+              <m:r>
+                <w:rPr>
+                  <w:rFonts w:ascii="Cambria Math" w:hAnsi="Cambria Math"/>
+                </w:rPr>
+                <m:t>x</m:t>
+              </m:r>
+            </m:e>
+            <m:sub>
+              <m:r>
+                <w:rPr>
+                  <w:rFonts w:ascii="Cambria Math" w:hAnsi="Cambria Math"/>
+                </w:rPr>
+                <m:t>BB</m:t>
+              </m:r>
+            </m:sub>
+          </m:sSub>
+          <m:d>
+            <m:dPr>
+              <m:ctrlPr>
+                <w:rPr>
+                  <w:rFonts w:ascii="Cambria Math" w:hAnsi="Cambria Math"/>
+                  <w:i/>
+                </w:rPr>
+              </m:ctrlPr>
+            </m:dPr>
+            <m:e>
+              <m:r>
+                <w:rPr>
+                  <w:rFonts w:ascii="Cambria Math" w:hAnsi="Cambria Math"/>
+                </w:rPr>
+                <m:t>t</m:t>
+              </m:r>
+            </m:e>
+          </m:d>
+          <m:r>
+            <w:rPr>
+              <w:rFonts w:ascii="Cambria Math" w:hAnsi="Cambria Math"/>
+            </w:rPr>
+            <m:t>=r</m:t>
+          </m:r>
+          <m:sSup>
+            <m:sSupPr>
+              <m:ctrlPr>
+                <w:rPr>
+                  <w:rFonts w:ascii="Cambria Math" w:hAnsi="Cambria Math"/>
+                  <w:i/>
+                </w:rPr>
+              </m:ctrlPr>
+            </m:sSupPr>
+            <m:e>
+              <m:r>
+                <w:rPr>
+                  <w:rFonts w:ascii="Cambria Math" w:hAnsi="Cambria Math"/>
+                </w:rPr>
+                <m:t>e</m:t>
+              </m:r>
+            </m:e>
+            <m:sup>
+              <m:r>
+                <w:rPr>
+                  <w:rFonts w:ascii="Cambria Math" w:hAnsi="Cambria Math"/>
+                </w:rPr>
+                <m:t>jϕ</m:t>
+              </m:r>
+            </m:sup>
+          </m:sSup>
+        </m:oMath>
+      </m:oMathPara>
+    </w:p>
+    <w:p>
+      <m:oMathPara>
+        <m:oMath>
+          <m:sSub>
+            <m:sSubPr>
+              <m:ctrlPr>
+                <w:rPr>
+                  <w:rFonts w:ascii="Cambria Math" w:hAnsi="Cambria Math"/>
+                  <w:i/>
+                </w:rPr>
+              </m:ctrlPr>
+            </m:sSubPr>
+            <m:e>
+              <m:r>
+                <w:rPr>
+                  <w:rFonts w:ascii="Cambria Math" w:hAnsi="Cambria Math"/>
+                </w:rPr>
+                <m:t>y</m:t>
+              </m:r>
+            </m:e>
+            <m:sub>
+              <m:r>
+                <w:rPr>
+                  <w:rFonts w:ascii="Cambria Math" w:hAnsi="Cambria Math"/>
+                </w:rPr>
+                <m:t>BB</m:t>
+              </m:r>
+            </m:sub>
+          </m:sSub>
+          <m:d>
+            <m:dPr>
+              <m:ctrlPr>
+                <w:rPr>
+                  <w:rFonts w:ascii="Cambria Math" w:hAnsi="Cambria Math"/>
+                  <w:i/>
+                </w:rPr>
+              </m:ctrlPr>
+            </m:dPr>
+            <m:e>
+              <m:r>
+                <w:rPr>
+                  <w:rFonts w:ascii="Cambria Math" w:hAnsi="Cambria Math"/>
+                </w:rPr>
+                <m:t>t</m:t>
+              </m:r>
+            </m:e>
+          </m:d>
+          <m:r>
+            <w:rPr>
+              <w:rFonts w:ascii="Cambria Math" w:hAnsi="Cambria Math"/>
+            </w:rPr>
+            <m:t>=</m:t>
+          </m:r>
+          <m:sSub>
+            <m:sSubPr>
+              <m:ctrlPr>
+                <w:rPr>
+                  <w:rFonts w:ascii="Cambria Math" w:hAnsi="Cambria Math"/>
+                  <w:i/>
+                </w:rPr>
+              </m:ctrlPr>
+            </m:sSubPr>
+            <m:e>
+              <m:r>
+                <w:rPr>
+                  <w:rFonts w:ascii="Cambria Math" w:hAnsi="Cambria Math"/>
+                </w:rPr>
+                <m:t>a</m:t>
+              </m:r>
+            </m:e>
+            <m:sub>
+              <m:r>
+                <w:rPr>
+                  <w:rFonts w:ascii="Cambria Math" w:hAnsi="Cambria Math"/>
+                </w:rPr>
+                <m:t>1</m:t>
+              </m:r>
+            </m:sub>
+          </m:sSub>
+          <m:r>
+            <w:rPr>
+              <w:rFonts w:ascii="Cambria Math" w:hAnsi="Cambria Math"/>
+            </w:rPr>
+            <m:t>r</m:t>
+          </m:r>
+          <m:sSup>
+            <m:sSupPr>
+              <m:ctrlPr>
+                <w:rPr>
+                  <w:rFonts w:ascii="Cambria Math" w:hAnsi="Cambria Math"/>
+                  <w:i/>
+                </w:rPr>
+              </m:ctrlPr>
+            </m:sSupPr>
+            <m:e>
+              <m:r>
+                <w:rPr>
+                  <w:rFonts w:ascii="Cambria Math" w:hAnsi="Cambria Math"/>
+                </w:rPr>
+                <m:t>e</m:t>
+              </m:r>
+            </m:e>
+            <m:sup>
+              <m:r>
+                <w:rPr>
+                  <w:rFonts w:ascii="Cambria Math" w:hAnsi="Cambria Math"/>
+                </w:rPr>
+                <m:t>jϕ</m:t>
+              </m:r>
+            </m:sup>
+          </m:sSup>
+          <m:r>
+            <w:rPr>
+              <w:rFonts w:ascii="Cambria Math" w:hAnsi="Cambria Math"/>
+            </w:rPr>
+            <m:t>+</m:t>
+          </m:r>
+          <m:f>
+            <m:fPr>
+              <m:ctrlPr>
+                <w:rPr>
+                  <w:rFonts w:ascii="Cambria Math" w:hAnsi="Cambria Math"/>
+                  <w:i/>
+                </w:rPr>
+              </m:ctrlPr>
+            </m:fPr>
+            <m:num>
+              <m:r>
+                <w:rPr>
+                  <w:rFonts w:ascii="Cambria Math" w:hAnsi="Cambria Math"/>
+                </w:rPr>
+                <m:t>3</m:t>
+              </m:r>
+            </m:num>
+            <m:den>
+              <m:r>
+                <w:rPr>
+                  <w:rFonts w:ascii="Cambria Math" w:hAnsi="Cambria Math"/>
+                </w:rPr>
+                <m:t>4</m:t>
+              </m:r>
+            </m:den>
+          </m:f>
+          <m:sSub>
+            <m:sSubPr>
+              <m:ctrlPr>
+                <w:rPr>
+                  <w:rFonts w:ascii="Cambria Math" w:hAnsi="Cambria Math"/>
+                  <w:i/>
+                </w:rPr>
+              </m:ctrlPr>
+            </m:sSubPr>
+            <m:e>
+              <m:r>
+                <w:rPr>
+                  <w:rFonts w:ascii="Cambria Math" w:hAnsi="Cambria Math"/>
+                </w:rPr>
+                <m:t>a</m:t>
+              </m:r>
+            </m:e>
+            <m:sub>
+              <m:r>
+                <w:rPr>
+                  <w:rFonts w:ascii="Cambria Math" w:hAnsi="Cambria Math"/>
+                </w:rPr>
+                <m:t>3</m:t>
+              </m:r>
+            </m:sub>
+          </m:sSub>
+          <m:sSup>
+            <m:sSupPr>
+              <m:ctrlPr>
+                <w:rPr>
+                  <w:rFonts w:ascii="Cambria Math" w:hAnsi="Cambria Math"/>
+                  <w:i/>
+                </w:rPr>
+              </m:ctrlPr>
+            </m:sSupPr>
+            <m:e>
+              <m:r>
+                <w:rPr>
+                  <w:rFonts w:ascii="Cambria Math" w:hAnsi="Cambria Math"/>
+                </w:rPr>
+                <m:t>r</m:t>
+              </m:r>
+            </m:e>
+            <m:sup>
+              <m:r>
+                <w:rPr>
+                  <w:rFonts w:ascii="Cambria Math" w:hAnsi="Cambria Math"/>
+                </w:rPr>
+                <m:t>3</m:t>
+              </m:r>
+            </m:sup>
+          </m:sSup>
+          <m:sSup>
+            <m:sSupPr>
+              <m:ctrlPr>
+                <w:rPr>
+                  <w:rFonts w:ascii="Cambria Math" w:hAnsi="Cambria Math"/>
+                  <w:i/>
+                </w:rPr>
+              </m:ctrlPr>
+            </m:sSupPr>
+            <m:e>
+              <m:r>
+                <w:rPr>
+                  <w:rFonts w:ascii="Cambria Math" w:hAnsi="Cambria Math"/>
+                </w:rPr>
+                <m:t>e</m:t>
+              </m:r>
+            </m:e>
+            <m:sup>
+              <m:r>
+                <w:rPr>
+                  <w:rFonts w:ascii="Cambria Math" w:hAnsi="Cambria Math"/>
+                </w:rPr>
+                <m:t>jϕ</m:t>
+              </m:r>
+            </m:sup>
+          </m:sSup>
+          <m:r>
+            <w:rPr>
+              <w:rFonts w:ascii="Cambria Math" w:hAnsi="Cambria Math"/>
+            </w:rPr>
+            <m:t>+</m:t>
+          </m:r>
+          <m:f>
+            <m:fPr>
+              <m:ctrlPr>
+                <w:rPr>
+                  <w:rFonts w:ascii="Cambria Math" w:hAnsi="Cambria Math"/>
+                  <w:i/>
+                </w:rPr>
+              </m:ctrlPr>
+            </m:fPr>
+            <m:num>
+              <m:r>
+                <w:rPr>
+                  <w:rFonts w:ascii="Cambria Math" w:hAnsi="Cambria Math"/>
+                </w:rPr>
+                <m:t>1</m:t>
+              </m:r>
+            </m:num>
+            <m:den>
+              <m:r>
+                <w:rPr>
+                  <w:rFonts w:ascii="Cambria Math" w:hAnsi="Cambria Math"/>
+                </w:rPr>
+                <m:t>2</m:t>
+              </m:r>
+            </m:den>
+          </m:f>
+          <m:sSub>
+            <m:sSubPr>
+              <m:ctrlPr>
+                <w:rPr>
+                  <w:rFonts w:ascii="Cambria Math" w:hAnsi="Cambria Math"/>
+                  <w:i/>
+                </w:rPr>
+              </m:ctrlPr>
+            </m:sSubPr>
+            <m:e>
+              <m:r>
+                <w:rPr>
+                  <w:rFonts w:ascii="Cambria Math" w:hAnsi="Cambria Math"/>
+                </w:rPr>
+                <m:t>a</m:t>
+              </m:r>
+            </m:e>
+            <m:sub>
+              <m:r>
+                <w:rPr>
+                  <w:rFonts w:ascii="Cambria Math" w:hAnsi="Cambria Math"/>
+                </w:rPr>
+                <m:t>2</m:t>
+              </m:r>
+            </m:sub>
+          </m:sSub>
+          <m:sSup>
+            <m:sSupPr>
+              <m:ctrlPr>
+                <w:rPr>
+                  <w:rFonts w:ascii="Cambria Math" w:hAnsi="Cambria Math"/>
+                  <w:i/>
+                </w:rPr>
+              </m:ctrlPr>
+            </m:sSupPr>
+            <m:e>
+              <m:r>
+                <w:rPr>
+                  <w:rFonts w:ascii="Cambria Math" w:hAnsi="Cambria Math"/>
+                </w:rPr>
+                <m:t>r</m:t>
+              </m:r>
+            </m:e>
+            <m:sup>
+              <m:r>
+                <w:rPr>
+                  <w:rFonts w:ascii="Cambria Math" w:hAnsi="Cambria Math"/>
+                </w:rPr>
+                <m:t>2</m:t>
+              </m:r>
+            </m:sup>
+          </m:sSup>
+          <m:r>
+            <w:rPr>
+              <w:rFonts w:ascii="Cambria Math" w:hAnsi="Cambria Math"/>
+            </w:rPr>
+            <m:t>+</m:t>
+          </m:r>
+          <m:f>
+            <m:fPr>
+              <m:ctrlPr>
+                <w:rPr>
+                  <w:rFonts w:ascii="Cambria Math" w:hAnsi="Cambria Math"/>
+                  <w:i/>
+                </w:rPr>
+              </m:ctrlPr>
+            </m:fPr>
+            <m:num>
+              <m:r>
+                <w:rPr>
+                  <w:rFonts w:ascii="Cambria Math" w:hAnsi="Cambria Math"/>
+                </w:rPr>
+                <m:t>1</m:t>
+              </m:r>
+            </m:num>
+            <m:den>
+              <m:r>
+                <w:rPr>
+                  <w:rFonts w:ascii="Cambria Math" w:hAnsi="Cambria Math"/>
+                </w:rPr>
+                <m:t>2</m:t>
+              </m:r>
+            </m:den>
+          </m:f>
+          <m:sSub>
+            <m:sSubPr>
+              <m:ctrlPr>
+                <w:rPr>
+                  <w:rFonts w:ascii="Cambria Math" w:hAnsi="Cambria Math"/>
+                  <w:i/>
+                </w:rPr>
+              </m:ctrlPr>
+            </m:sSubPr>
+            <m:e>
+              <m:r>
+                <w:rPr>
+                  <w:rFonts w:ascii="Cambria Math" w:hAnsi="Cambria Math"/>
+                </w:rPr>
+                <m:t>a</m:t>
+              </m:r>
+            </m:e>
+            <m:sub>
+              <m:r>
+                <w:rPr>
+                  <w:rFonts w:ascii="Cambria Math" w:hAnsi="Cambria Math"/>
+                </w:rPr>
+                <m:t>2</m:t>
+              </m:r>
+            </m:sub>
+          </m:sSub>
+          <m:sSup>
+            <m:sSupPr>
+              <m:ctrlPr>
+                <w:rPr>
+                  <w:rFonts w:ascii="Cambria Math" w:hAnsi="Cambria Math"/>
+                  <w:i/>
+                </w:rPr>
+              </m:ctrlPr>
+            </m:sSupPr>
+            <m:e>
+              <m:r>
+                <w:rPr>
+                  <w:rFonts w:ascii="Cambria Math" w:hAnsi="Cambria Math"/>
+                </w:rPr>
+                <m:t>r</m:t>
+              </m:r>
+            </m:e>
+            <m:sup>
+              <m:r>
+                <w:rPr>
+                  <w:rFonts w:ascii="Cambria Math" w:hAnsi="Cambria Math"/>
+                </w:rPr>
+                <m:t>2</m:t>
+              </m:r>
+            </m:sup>
+          </m:sSup>
+          <m:sSup>
+            <m:sSupPr>
+              <m:ctrlPr>
+                <w:rPr>
+                  <w:rFonts w:ascii="Cambria Math" w:hAnsi="Cambria Math"/>
+                  <w:i/>
+                </w:rPr>
+              </m:ctrlPr>
+            </m:sSupPr>
+            <m:e>
+              <m:r>
+                <w:rPr>
+                  <w:rFonts w:ascii="Cambria Math" w:hAnsi="Cambria Math"/>
+                </w:rPr>
+                <m:t>e</m:t>
+              </m:r>
+            </m:e>
+            <m:sup>
+              <m:r>
+                <w:rPr>
+                  <w:rFonts w:ascii="Cambria Math" w:hAnsi="Cambria Math"/>
+                </w:rPr>
+                <m:t>j</m:t>
+              </m:r>
+              <m:d>
+                <m:dPr>
+                  <m:ctrlPr>
+                    <w:rPr>
+                      <w:rFonts w:ascii="Cambria Math" w:hAnsi="Cambria Math"/>
+                      <w:i/>
+                    </w:rPr>
+                  </m:ctrlPr>
+                </m:dPr>
+                <m:e>
+                  <m:sSub>
+                    <m:sSubPr>
+                      <m:ctrlPr>
+                        <w:rPr>
+                          <w:rFonts w:ascii="Cambria Math" w:hAnsi="Cambria Math"/>
+                          <w:i/>
+                        </w:rPr>
+                      </m:ctrlPr>
+                    </m:sSubPr>
+                    <m:e>
+                      <m:r>
+                        <w:rPr>
+                          <w:rFonts w:ascii="Cambria Math" w:hAnsi="Cambria Math"/>
+                        </w:rPr>
+                        <m:t>ω</m:t>
+                      </m:r>
+                    </m:e>
+                    <m:sub>
+                      <m:r>
+                        <w:rPr>
+                          <w:rFonts w:ascii="Cambria Math" w:hAnsi="Cambria Math"/>
+                        </w:rPr>
+                        <m:t>c</m:t>
+                      </m:r>
+                    </m:sub>
+                  </m:sSub>
+                  <m:r>
+                    <w:rPr>
+                      <w:rFonts w:ascii="Cambria Math" w:hAnsi="Cambria Math"/>
+                    </w:rPr>
+                    <m:t>t+2ϕ</m:t>
+                  </m:r>
+                </m:e>
+              </m:d>
+            </m:sup>
+          </m:sSup>
+          <m:r>
+            <w:rPr>
+              <w:rFonts w:ascii="Cambria Math" w:hAnsi="Cambria Math"/>
+            </w:rPr>
+            <m:t>+</m:t>
+          </m:r>
+          <m:f>
+            <m:fPr>
+              <m:ctrlPr>
+                <w:rPr>
+                  <w:rFonts w:ascii="Cambria Math" w:hAnsi="Cambria Math"/>
+                  <w:i/>
+                </w:rPr>
+              </m:ctrlPr>
+            </m:fPr>
+            <m:num>
+              <m:r>
+                <w:rPr>
+                  <w:rFonts w:ascii="Cambria Math" w:hAnsi="Cambria Math"/>
+                </w:rPr>
+                <m:t>1</m:t>
+              </m:r>
+            </m:num>
+            <m:den>
+              <m:r>
+                <w:rPr>
+                  <w:rFonts w:ascii="Cambria Math" w:hAnsi="Cambria Math"/>
+                </w:rPr>
+                <m:t>4</m:t>
+              </m:r>
+            </m:den>
+          </m:f>
+          <m:sSub>
+            <m:sSubPr>
+              <m:ctrlPr>
+                <w:rPr>
+                  <w:rFonts w:ascii="Cambria Math" w:hAnsi="Cambria Math"/>
+                  <w:i/>
+                </w:rPr>
+              </m:ctrlPr>
+            </m:sSubPr>
+            <m:e>
+              <m:r>
+                <w:rPr>
+                  <w:rFonts w:ascii="Cambria Math" w:hAnsi="Cambria Math"/>
+                </w:rPr>
+                <m:t>a</m:t>
+              </m:r>
+            </m:e>
+            <m:sub>
+              <m:r>
+                <w:rPr>
+                  <w:rFonts w:ascii="Cambria Math" w:hAnsi="Cambria Math"/>
+                </w:rPr>
+                <m:t>3</m:t>
+              </m:r>
+            </m:sub>
+          </m:sSub>
+          <m:sSup>
+            <m:sSupPr>
+              <m:ctrlPr>
+                <w:rPr>
+                  <w:rFonts w:ascii="Cambria Math" w:hAnsi="Cambria Math"/>
+                  <w:i/>
+                </w:rPr>
+              </m:ctrlPr>
+            </m:sSupPr>
+            <m:e>
+              <m:r>
+                <w:rPr>
+                  <w:rFonts w:ascii="Cambria Math" w:hAnsi="Cambria Math"/>
+                </w:rPr>
+                <m:t>r</m:t>
+              </m:r>
+            </m:e>
+            <m:sup>
+              <m:r>
+                <w:rPr>
+                  <w:rFonts w:ascii="Cambria Math" w:hAnsi="Cambria Math"/>
+                </w:rPr>
+                <m:t>3</m:t>
+              </m:r>
+            </m:sup>
+          </m:sSup>
+          <m:sSup>
+            <m:sSupPr>
+              <m:ctrlPr>
+                <w:rPr>
+                  <w:rFonts w:ascii="Cambria Math" w:hAnsi="Cambria Math"/>
+                  <w:i/>
+                </w:rPr>
+              </m:ctrlPr>
+            </m:sSupPr>
+            <m:e>
+              <m:r>
+                <w:rPr>
+                  <w:rFonts w:ascii="Cambria Math" w:hAnsi="Cambria Math"/>
+                </w:rPr>
+                <m:t>e</m:t>
+              </m:r>
+            </m:e>
+            <m:sup>
+              <m:r>
+                <w:rPr>
+                  <w:rFonts w:ascii="Cambria Math" w:hAnsi="Cambria Math"/>
+                </w:rPr>
+                <m:t>j</m:t>
+              </m:r>
+              <m:d>
+                <m:dPr>
+                  <m:ctrlPr>
+                    <w:rPr>
+                      <w:rFonts w:ascii="Cambria Math" w:hAnsi="Cambria Math"/>
+                      <w:i/>
+                    </w:rPr>
+                  </m:ctrlPr>
+                </m:dPr>
+                <m:e>
+                  <m:r>
+                    <w:rPr>
+                      <w:rFonts w:ascii="Cambria Math" w:hAnsi="Cambria Math"/>
+                    </w:rPr>
+                    <m:t>2</m:t>
+                  </m:r>
+                  <m:sSub>
+                    <m:sSubPr>
+                      <m:ctrlPr>
+                        <w:rPr>
+                          <w:rFonts w:ascii="Cambria Math" w:hAnsi="Cambria Math"/>
+                          <w:i/>
+                        </w:rPr>
+                      </m:ctrlPr>
+                    </m:sSubPr>
+                    <m:e>
+                      <m:r>
+                        <w:rPr>
+                          <w:rFonts w:ascii="Cambria Math" w:hAnsi="Cambria Math"/>
+                        </w:rPr>
+                        <m:t>ω</m:t>
+                      </m:r>
+                    </m:e>
+                    <m:sub>
+                      <m:r>
+                        <w:rPr>
+                          <w:rFonts w:ascii="Cambria Math" w:hAnsi="Cambria Math"/>
+                        </w:rPr>
+                        <m:t>c</m:t>
+                      </m:r>
+                    </m:sub>
+                  </m:sSub>
+                  <m:r>
+                    <w:rPr>
+                      <w:rFonts w:ascii="Cambria Math" w:hAnsi="Cambria Math"/>
+                    </w:rPr>
+                    <m:t>t+3ϕ</m:t>
+                  </m:r>
+                </m:e>
+              </m:d>
+            </m:sup>
+          </m:sSup>
+        </m:oMath>
+      </m:oMathPara>
+    </w:p>
+    <w:p>
+      <w:r>
+        <w:t xml:space="preserve">The terms with </w:t>
+      </w:r>
+      <m:oMath>
+        <m:sSup>
+          <m:sSupPr>
+            <m:ctrlPr>
+              <w:rPr>
+                <w:rFonts w:ascii="Cambria Math" w:hAnsi="Cambria Math"/>
+                <w:i/>
+              </w:rPr>
+            </m:ctrlPr>
+          </m:sSupPr>
+          <m:e>
+            <m:r>
+              <w:rPr>
+                <w:rFonts w:ascii="Cambria Math" w:hAnsi="Cambria Math"/>
+              </w:rPr>
+              <m:t>e</m:t>
+            </m:r>
+          </m:e>
+          <m:sup>
+            <m:r>
+              <w:rPr>
+                <w:rFonts w:ascii="Cambria Math" w:hAnsi="Cambria Math"/>
+              </w:rPr>
+              <m:t>j</m:t>
+            </m:r>
+            <m:sSub>
+              <m:sSubPr>
+                <m:ctrlPr>
+                  <w:rPr>
+                    <w:rFonts w:ascii="Cambria Math" w:hAnsi="Cambria Math"/>
+                    <w:i/>
+                  </w:rPr>
+                </m:ctrlPr>
+              </m:sSubPr>
+              <m:e>
+                <m:r>
+                  <w:rPr>
+                    <w:rFonts w:ascii="Cambria Math" w:hAnsi="Cambria Math"/>
+                  </w:rPr>
+                  <m:t>ω</m:t>
+                </m:r>
+              </m:e>
+              <m:sub>
+                <m:r>
+                  <w:rPr>
+                    <w:rFonts w:ascii="Cambria Math" w:hAnsi="Cambria Math"/>
+                  </w:rPr>
+                  <m:t>c</m:t>
+                </m:r>
+              </m:sub>
+            </m:sSub>
+            <m:r>
+              <w:rPr>
+                <w:rFonts w:ascii="Cambria Math" w:hAnsi="Cambria Math"/>
+              </w:rPr>
+              <m:t>t</m:t>
+            </m:r>
+          </m:sup>
+        </m:sSup>
+      </m:oMath>
+      <w:r>
+        <w:t xml:space="preserve"> cannot be written in terms of </w:t>
+      </w:r>
+      <m:oMath>
+        <m:sSub>
+          <m:sSubPr>
+            <m:ctrlPr>
+              <w:rPr>
+                <w:rFonts w:ascii="Cambria Math" w:hAnsi="Cambria Math"/>
+                <w:i/>
+              </w:rPr>
+            </m:ctrlPr>
+          </m:sSubPr>
+          <m:e>
+            <m:r>
+              <w:rPr>
+                <w:rFonts w:ascii="Cambria Math" w:hAnsi="Cambria Math"/>
+              </w:rPr>
+              <m:t>x</m:t>
+            </m:r>
+          </m:e>
+          <m:sub>
+            <m:r>
+              <w:rPr>
+                <w:rFonts w:ascii="Cambria Math" w:hAnsi="Cambria Math"/>
+              </w:rPr>
+              <m:t>BB</m:t>
+            </m:r>
+          </m:sub>
+        </m:sSub>
+        <m:d>
+          <m:dPr>
+            <m:ctrlPr>
+              <w:rPr>
+                <w:rFonts w:ascii="Cambria Math" w:hAnsi="Cambria Math"/>
+                <w:i/>
+              </w:rPr>
+            </m:ctrlPr>
+          </m:dPr>
+          <m:e>
+            <m:r>
+              <w:rPr>
+                <w:rFonts w:ascii="Cambria Math" w:hAnsi="Cambria Math"/>
+              </w:rPr>
+              <m:t>t</m:t>
+            </m:r>
+          </m:e>
+        </m:d>
+      </m:oMath>
+      <w:r>
+        <w:t>. For the remaining terms,</w:t>
+      </w:r>
+    </w:p>
+    <w:p>
+      <m:oMathPara>
+        <m:oMath>
+          <m:sSub>
+            <m:sSubPr>
+              <m:ctrlPr>
+                <w:rPr>
+                  <w:rFonts w:ascii="Cambria Math" w:hAnsi="Cambria Math"/>
+                  <w:i/>
+                </w:rPr>
+              </m:ctrlPr>
+            </m:sSubPr>
+            <m:e>
+              <m:r>
+                <w:rPr>
+                  <w:rFonts w:ascii="Cambria Math" w:hAnsi="Cambria Math"/>
+                </w:rPr>
+                <m:t>y</m:t>
+              </m:r>
+            </m:e>
+            <m:sub>
+              <m:r>
+                <w:rPr>
+                  <w:rFonts w:ascii="Cambria Math" w:hAnsi="Cambria Math"/>
+                </w:rPr>
+                <m:t>BB</m:t>
+              </m:r>
+            </m:sub>
+          </m:sSub>
+          <m:d>
+            <m:dPr>
+              <m:ctrlPr>
+                <w:rPr>
+                  <w:rFonts w:ascii="Cambria Math" w:hAnsi="Cambria Math"/>
+                  <w:i/>
+                </w:rPr>
+              </m:ctrlPr>
+            </m:dPr>
+            <m:e>
+              <m:r>
+                <w:rPr>
+                  <w:rFonts w:ascii="Cambria Math" w:hAnsi="Cambria Math"/>
+                </w:rPr>
+                <m:t>t</m:t>
+              </m:r>
+            </m:e>
+          </m:d>
+          <m:r>
+            <w:rPr>
+              <w:rFonts w:ascii="Cambria Math" w:hAnsi="Cambria Math"/>
+            </w:rPr>
+            <m:t>=</m:t>
+          </m:r>
+          <m:sSub>
+            <m:sSubPr>
+              <m:ctrlPr>
+                <w:rPr>
+                  <w:rFonts w:ascii="Cambria Math" w:hAnsi="Cambria Math"/>
+                  <w:i/>
+                </w:rPr>
+              </m:ctrlPr>
+            </m:sSubPr>
+            <m:e>
+              <m:r>
+                <w:rPr>
+                  <w:rFonts w:ascii="Cambria Math" w:hAnsi="Cambria Math"/>
+                </w:rPr>
+                <m:t>a</m:t>
+              </m:r>
+            </m:e>
+            <m:sub>
+              <m:r>
+                <w:rPr>
+                  <w:rFonts w:ascii="Cambria Math" w:hAnsi="Cambria Math"/>
+                </w:rPr>
+                <m:t>1</m:t>
+              </m:r>
+            </m:sub>
+          </m:sSub>
+          <m:sSub>
+            <m:sSubPr>
+              <m:ctrlPr>
+                <w:rPr>
+                  <w:rFonts w:ascii="Cambria Math" w:hAnsi="Cambria Math"/>
+                  <w:i/>
+                </w:rPr>
+              </m:ctrlPr>
+            </m:sSubPr>
+            <m:e>
+              <m:r>
+                <w:rPr>
+                  <w:rFonts w:ascii="Cambria Math" w:hAnsi="Cambria Math"/>
+                </w:rPr>
+                <m:t>x</m:t>
+              </m:r>
+            </m:e>
+            <m:sub>
+              <m:r>
+                <w:rPr>
+                  <w:rFonts w:ascii="Cambria Math" w:hAnsi="Cambria Math"/>
+                </w:rPr>
+                <m:t>BB</m:t>
+              </m:r>
+            </m:sub>
+          </m:sSub>
+          <m:d>
+            <m:dPr>
+              <m:ctrlPr>
+                <w:rPr>
+                  <w:rFonts w:ascii="Cambria Math" w:hAnsi="Cambria Math"/>
+                  <w:i/>
+                </w:rPr>
+              </m:ctrlPr>
+            </m:dPr>
+            <m:e>
+              <m:r>
+                <w:rPr>
+                  <w:rFonts w:ascii="Cambria Math" w:hAnsi="Cambria Math"/>
+                </w:rPr>
+                <m:t>t</m:t>
+              </m:r>
+            </m:e>
+          </m:d>
+          <m:r>
+            <w:rPr>
+              <w:rFonts w:ascii="Cambria Math" w:hAnsi="Cambria Math"/>
+            </w:rPr>
+            <m:t>+</m:t>
+          </m:r>
+          <m:f>
+            <m:fPr>
+              <m:ctrlPr>
+                <w:rPr>
+                  <w:rFonts w:ascii="Cambria Math" w:hAnsi="Cambria Math"/>
+                  <w:i/>
+                </w:rPr>
+              </m:ctrlPr>
+            </m:fPr>
+            <m:num>
+              <m:r>
+                <w:rPr>
+                  <w:rFonts w:ascii="Cambria Math" w:hAnsi="Cambria Math"/>
+                </w:rPr>
+                <m:t>3</m:t>
+              </m:r>
+            </m:num>
+            <m:den>
+              <m:r>
+                <w:rPr>
+                  <w:rFonts w:ascii="Cambria Math" w:hAnsi="Cambria Math"/>
+                </w:rPr>
+                <m:t>4</m:t>
+              </m:r>
+            </m:den>
+          </m:f>
+          <m:sSub>
+            <m:sSubPr>
+              <m:ctrlPr>
+                <w:rPr>
+                  <w:rFonts w:ascii="Cambria Math" w:hAnsi="Cambria Math"/>
+                  <w:i/>
+                </w:rPr>
+              </m:ctrlPr>
+            </m:sSubPr>
+            <m:e>
+              <m:r>
+                <w:rPr>
+                  <w:rFonts w:ascii="Cambria Math" w:hAnsi="Cambria Math"/>
+                </w:rPr>
+                <m:t>a</m:t>
+              </m:r>
+            </m:e>
+            <m:sub>
+              <m:r>
+                <w:rPr>
+                  <w:rFonts w:ascii="Cambria Math" w:hAnsi="Cambria Math"/>
+                </w:rPr>
+                <m:t>3</m:t>
+              </m:r>
+            </m:sub>
+          </m:sSub>
+          <m:sSup>
+            <m:sSupPr>
+              <m:ctrlPr>
+                <w:rPr>
+                  <w:rFonts w:ascii="Cambria Math" w:hAnsi="Cambria Math"/>
+                  <w:i/>
+                </w:rPr>
+              </m:ctrlPr>
+            </m:sSupPr>
+            <m:e>
+              <m:d>
+                <m:dPr>
+                  <m:begChr m:val="|"/>
+                  <m:endChr m:val="|"/>
+                  <m:ctrlPr>
+                    <w:rPr>
+                      <w:rFonts w:ascii="Cambria Math" w:hAnsi="Cambria Math"/>
+                      <w:i/>
+                    </w:rPr>
+                  </m:ctrlPr>
+                </m:dPr>
+                <m:e>
+                  <m:sSub>
+                    <m:sSubPr>
+                      <m:ctrlPr>
+                        <w:rPr>
+                          <w:rFonts w:ascii="Cambria Math" w:hAnsi="Cambria Math"/>
+                          <w:i/>
+                        </w:rPr>
+                      </m:ctrlPr>
+                    </m:sSubPr>
+                    <m:e>
+                      <m:r>
+                        <w:rPr>
+                          <w:rFonts w:ascii="Cambria Math" w:hAnsi="Cambria Math"/>
+                        </w:rPr>
+                        <m:t>x</m:t>
+                      </m:r>
+                    </m:e>
+                    <m:sub>
+                      <m:r>
+                        <w:rPr>
+                          <w:rFonts w:ascii="Cambria Math" w:hAnsi="Cambria Math"/>
+                        </w:rPr>
+                        <m:t>BB</m:t>
+                      </m:r>
+                    </m:sub>
+                  </m:sSub>
+                  <m:d>
+                    <m:dPr>
+                      <m:ctrlPr>
+                        <w:rPr>
+                          <w:rFonts w:ascii="Cambria Math" w:hAnsi="Cambria Math"/>
+                          <w:i/>
+                        </w:rPr>
+                      </m:ctrlPr>
+                    </m:dPr>
+                    <m:e>
+                      <m:r>
+                        <w:rPr>
+                          <w:rFonts w:ascii="Cambria Math" w:hAnsi="Cambria Math"/>
+                        </w:rPr>
+                        <m:t>t</m:t>
+                      </m:r>
+                    </m:e>
+                  </m:d>
+                </m:e>
+              </m:d>
+            </m:e>
+            <m:sup>
+              <m:r>
+                <w:rPr>
+                  <w:rFonts w:ascii="Cambria Math" w:hAnsi="Cambria Math"/>
+                </w:rPr>
+                <m:t>2</m:t>
+              </m:r>
+            </m:sup>
+          </m:sSup>
+          <m:sSub>
+            <m:sSubPr>
+              <m:ctrlPr>
+                <w:rPr>
+                  <w:rFonts w:ascii="Cambria Math" w:hAnsi="Cambria Math"/>
+                  <w:i/>
+                </w:rPr>
+              </m:ctrlPr>
+            </m:sSubPr>
+            <m:e>
+              <m:r>
+                <w:rPr>
+                  <w:rFonts w:ascii="Cambria Math" w:hAnsi="Cambria Math"/>
+                </w:rPr>
+                <m:t>x</m:t>
+              </m:r>
+            </m:e>
+            <m:sub>
+              <m:r>
+                <w:rPr>
+                  <w:rFonts w:ascii="Cambria Math" w:hAnsi="Cambria Math"/>
+                </w:rPr>
+                <m:t>BB</m:t>
+              </m:r>
+            </m:sub>
+          </m:sSub>
+          <m:d>
+            <m:dPr>
+              <m:ctrlPr>
+                <w:rPr>
+                  <w:rFonts w:ascii="Cambria Math" w:hAnsi="Cambria Math"/>
+                  <w:i/>
+                </w:rPr>
+              </m:ctrlPr>
+            </m:dPr>
+            <m:e>
+              <m:r>
+                <w:rPr>
+                  <w:rFonts w:ascii="Cambria Math" w:hAnsi="Cambria Math"/>
+                </w:rPr>
+                <m:t>t</m:t>
+              </m:r>
+            </m:e>
+          </m:d>
+          <m:r>
+            <w:rPr>
+              <w:rFonts w:ascii="Cambria Math" w:hAnsi="Cambria Math"/>
+            </w:rPr>
+            <m:t>+</m:t>
+          </m:r>
+          <m:f>
+            <m:fPr>
+              <m:ctrlPr>
+                <w:rPr>
+                  <w:rFonts w:ascii="Cambria Math" w:hAnsi="Cambria Math"/>
+                  <w:i/>
+                </w:rPr>
+              </m:ctrlPr>
+            </m:fPr>
+            <m:num>
+              <m:r>
+                <w:rPr>
+                  <w:rFonts w:ascii="Cambria Math" w:hAnsi="Cambria Math"/>
+                </w:rPr>
+                <m:t>1</m:t>
+              </m:r>
+            </m:num>
+            <m:den>
+              <m:r>
+                <w:rPr>
+                  <w:rFonts w:ascii="Cambria Math" w:hAnsi="Cambria Math"/>
+                </w:rPr>
+                <m:t>2</m:t>
+              </m:r>
+            </m:den>
+          </m:f>
+          <m:sSub>
+            <m:sSubPr>
+              <m:ctrlPr>
+                <w:rPr>
+                  <w:rFonts w:ascii="Cambria Math" w:hAnsi="Cambria Math"/>
+                  <w:i/>
+                </w:rPr>
+              </m:ctrlPr>
+            </m:sSubPr>
+            <m:e>
+              <m:r>
+                <w:rPr>
+                  <w:rFonts w:ascii="Cambria Math" w:hAnsi="Cambria Math"/>
+                </w:rPr>
+                <m:t>a</m:t>
+              </m:r>
+            </m:e>
+            <m:sub>
+              <m:r>
+                <w:rPr>
+                  <w:rFonts w:ascii="Cambria Math" w:hAnsi="Cambria Math"/>
+                </w:rPr>
+                <m:t>2</m:t>
+              </m:r>
+            </m:sub>
+          </m:sSub>
+          <m:sSup>
+            <m:sSupPr>
+              <m:ctrlPr>
+                <w:rPr>
+                  <w:rFonts w:ascii="Cambria Math" w:hAnsi="Cambria Math"/>
+                  <w:i/>
+                </w:rPr>
+              </m:ctrlPr>
+            </m:sSupPr>
+            <m:e>
+              <m:d>
+                <m:dPr>
+                  <m:begChr m:val="|"/>
+                  <m:endChr m:val="|"/>
+                  <m:ctrlPr>
+                    <w:rPr>
+                      <w:rFonts w:ascii="Cambria Math" w:hAnsi="Cambria Math"/>
+                      <w:i/>
+                    </w:rPr>
+                  </m:ctrlPr>
+                </m:dPr>
+                <m:e>
+                  <m:sSub>
+                    <m:sSubPr>
+                      <m:ctrlPr>
+                        <w:rPr>
+                          <w:rFonts w:ascii="Cambria Math" w:hAnsi="Cambria Math"/>
+                          <w:i/>
+                        </w:rPr>
+                      </m:ctrlPr>
+                    </m:sSubPr>
+                    <m:e>
+                      <m:r>
+                        <w:rPr>
+                          <w:rFonts w:ascii="Cambria Math" w:hAnsi="Cambria Math"/>
+                        </w:rPr>
+                        <m:t>x</m:t>
+                      </m:r>
+                    </m:e>
+                    <m:sub>
+                      <m:r>
+                        <w:rPr>
+                          <w:rFonts w:ascii="Cambria Math" w:hAnsi="Cambria Math"/>
+                        </w:rPr>
+                        <m:t>BB</m:t>
+                      </m:r>
+                    </m:sub>
+                  </m:sSub>
+                  <m:d>
+                    <m:dPr>
+                      <m:ctrlPr>
+                        <w:rPr>
+                          <w:rFonts w:ascii="Cambria Math" w:hAnsi="Cambria Math"/>
+                          <w:i/>
+                        </w:rPr>
+                      </m:ctrlPr>
+                    </m:dPr>
+                    <m:e>
+                      <m:r>
+                        <w:rPr>
+                          <w:rFonts w:ascii="Cambria Math" w:hAnsi="Cambria Math"/>
+                        </w:rPr>
+                        <m:t>t</m:t>
+                      </m:r>
+                    </m:e>
+                  </m:d>
+                </m:e>
+              </m:d>
+            </m:e>
+            <m:sup>
+              <m:r>
+                <w:rPr>
+                  <w:rFonts w:ascii="Cambria Math" w:hAnsi="Cambria Math"/>
+                </w:rPr>
+                <m:t>2</m:t>
+              </m:r>
+            </m:sup>
+          </m:sSup>
+        </m:oMath>
+      </m:oMathPara>
+    </w:p>
+    <w:p/>
+    <w:p>
+      <w:pPr>
         <w:pStyle w:val="Heading2"/>
       </w:pPr>
       <w:r>
@@ -83,13 +2642,10 @@
             </m:e>
             <m:sub>
               <m:r>
-                <m:rPr>
-                  <m:nor/>
-                </m:rPr>
-                <w:rPr>
-                  <w:rFonts w:ascii="Cambria Math" w:hAnsi="Cambria Math"/>
-                </w:rPr>
-                <m:t>rf</m:t>
+                <w:rPr>
+                  <w:rFonts w:ascii="Cambria Math" w:hAnsi="Cambria Math"/>
+                </w:rPr>
+                <m:t>RF</m:t>
               </m:r>
             </m:sub>
           </m:sSub>
@@ -171,6 +2727,7 @@
     </w:p>
     <w:p>
       <w:r>
+        <w:lastRenderedPageBreak/>
         <w:t xml:space="preserve">Where </w:t>
       </w:r>
       <m:oMath>
@@ -1138,15 +3695,7 @@
     </w:p>
     <w:p>
       <w:r>
-        <w:t xml:space="preserve">In the RF model, we must </w:t>
-      </w:r>
-      <w:proofErr w:type="spellStart"/>
-      <w:r>
-        <w:t>downconvert</w:t>
-      </w:r>
-      <w:proofErr w:type="spellEnd"/>
-      <w:r>
-        <w:t xml:space="preserve"> the </w:t>
+        <w:t xml:space="preserve">In the RF model, we must downconvert the </w:t>
       </w:r>
       <m:oMath>
         <m:sSub>
@@ -1621,15 +4170,7 @@
     </w:p>
     <w:p>
       <w:r>
-        <w:t xml:space="preserve">Therefore, the </w:t>
-      </w:r>
-      <w:proofErr w:type="spellStart"/>
-      <w:r>
-        <w:t>downconverted</w:t>
-      </w:r>
-      <w:proofErr w:type="spellEnd"/>
-      <w:r>
-        <w:t xml:space="preserve"> output is</w:t>
+        <w:t>Therefore, the downconverted output is</w:t>
       </w:r>
     </w:p>
     <w:p>
@@ -1933,15 +4474,7 @@
     </w:p>
     <w:p>
       <w:r>
-        <w:t xml:space="preserve">While it may be tempting to multiply by 2 to “clean up” the ½ factor in the </w:t>
-      </w:r>
-      <w:proofErr w:type="spellStart"/>
-      <w:r>
-        <w:t>downconversion</w:t>
-      </w:r>
-      <w:proofErr w:type="spellEnd"/>
-      <w:r>
-        <w:t>, this is incorrect since it halves the relative power of IM2. These nonlinear models are based on input intercept points, which means all terms must experience the same gain.</w:t>
+        <w:t>While it may be tempting to multiply by 2 to “clean up” the ½ factor in the downconversion, this is incorrect since it halves the relative power of IM2. These nonlinear models are based on input intercept points, which means all terms must experience the same gain.</w:t>
       </w:r>
     </w:p>
     <w:p>
@@ -5733,7 +8266,6 @@
     </w:p>
     <w:p>
       <w:r>
-        <w:lastRenderedPageBreak/>
         <w:t>What about the second-order term? It’s already a baseband signal, so there’s no conversion</w:t>
       </w:r>
       <w:r>
@@ -6574,6 +9106,7 @@
     <w:p/>
     <w:p>
       <w:r>
+        <w:lastRenderedPageBreak/>
         <w:t>The baseband equivalent signal is</w:t>
       </w:r>
     </w:p>
@@ -11585,6 +14118,7 @@
             <w:rPr>
               <w:rFonts w:ascii="Cambria Math" w:hAnsi="Cambria Math"/>
             </w:rPr>
+            <w:lastRenderedPageBreak/>
             <m:t>IM2, input-referred</m:t>
           </m:r>
           <m:r>
@@ -12984,15 +15518,7 @@
     </w:p>
     <w:p>
       <w:r>
-        <w:t xml:space="preserve">Let’s say </w:t>
-      </w:r>
-      <w:proofErr w:type="spellStart"/>
-      <w:r>
-        <w:t>your</w:t>
-      </w:r>
-      <w:proofErr w:type="spellEnd"/>
-      <w:r>
-        <w:t xml:space="preserve"> signal passes through multiple nonlinear systems, e.g.</w:t>
+        <w:t>Let’s say your signal passes through multiple nonlinear systems, e.g.</w:t>
       </w:r>
     </w:p>
     <w:p>
@@ -15230,15 +17756,7 @@
         <w:t>rd</w:t>
       </w:r>
       <w:r>
-        <w:t xml:space="preserve">-order nonlinearity, these products are </w:t>
-      </w:r>
-      <w:proofErr w:type="spellStart"/>
-      <w:r>
-        <w:t>inband</w:t>
-      </w:r>
-      <w:proofErr w:type="spellEnd"/>
-      <w:r>
-        <w:t xml:space="preserve">. However, </w:t>
+        <w:t xml:space="preserve">-order nonlinearity, these products are inband. However, </w:t>
       </w:r>
       <m:oMath>
         <m:sSub>
@@ -16827,6 +19345,7 @@
         <w:rPr>
           <w:color w:val="FF0000"/>
         </w:rPr>
+        <w:lastRenderedPageBreak/>
         <w:t xml:space="preserve">Where </w:t>
       </w:r>
       <m:oMath>
@@ -22507,6 +25026,7 @@
         <w:pStyle w:val="Heading2"/>
       </w:pPr>
       <w:r>
+        <w:lastRenderedPageBreak/>
         <w:t xml:space="preserve">Input intercept </w:t>
       </w:r>
       <w:proofErr w:type="gramStart"/>
@@ -22901,7 +25421,6 @@
             <w:rPr>
               <w:rFonts w:ascii="Cambria Math" w:hAnsi="Cambria Math"/>
             </w:rPr>
-            <w:lastRenderedPageBreak/>
             <m:t>G</m:t>
           </m:r>
           <m:d>
@@ -23908,6 +26427,7 @@
             <w:rPr>
               <w:rFonts w:ascii="Cambria Math" w:hAnsi="Cambria Math"/>
             </w:rPr>
+            <w:lastRenderedPageBreak/>
             <m:t>x=r</m:t>
           </m:r>
           <m:sSup>
@@ -24350,7 +26870,6 @@
         <w:rPr>
           <w:noProof/>
         </w:rPr>
-        <w:lastRenderedPageBreak/>
         <w:drawing>
           <wp:inline distT="0" distB="0" distL="0" distR="0" wp14:anchorId="59342EC1" wp14:editId="41F290C8">
             <wp:extent cx="2140766" cy="2743200"/>
@@ -26244,6 +28763,7 @@
         <w:spacing w:before="240" w:after="0"/>
       </w:pPr>
       <w:r>
+        <w:lastRenderedPageBreak/>
         <w:t>Triple beat (TBD)</w:t>
       </w:r>
     </w:p>

</xml_diff>

<commit_message>
Update notes/nonlinear_amplifier_models.docx, add notes/linear-algebra.docx, add AMAM-AMPM model to rfdsppy/rf_tx_analog.py, add first cut of DPD training to rfdsppy/rf_tx_fw.py
</commit_message>
<xml_diff>
--- a/notes/nonlinear_amplifier_models.docx
+++ b/notes/nonlinear_amplifier_models.docx
@@ -44,17 +44,8 @@
           <w:b/>
           <w:bCs/>
         </w:rPr>
-        <w:t xml:space="preserve">Typically, IM2 is important for </w:t>
+        <w:t>Typically, IM2 is important for the Rx</w:t>
       </w:r>
-      <w:proofErr w:type="gramStart"/>
-      <w:r>
-        <w:rPr>
-          <w:b/>
-          <w:bCs/>
-        </w:rPr>
-        <w:t>the Rx</w:t>
-      </w:r>
-      <w:proofErr w:type="gramEnd"/>
       <w:r>
         <w:t>. Because of mixer nonlinearity and finite even-order distortion (mismatch in the differential circuits), the lowpass IM2 term is generated at the mixer output. The desired signal is frequency-translated to baseband, and the two terms overlap in frequency.</w:t>
       </w:r>
@@ -98,15 +89,7 @@
     </w:p>
     <w:p>
       <w:r>
-        <w:t xml:space="preserve">For the complex baseband waveform, the IM2 term captures </w:t>
-      </w:r>
-      <w:proofErr w:type="gramStart"/>
-      <w:r>
-        <w:t>all of</w:t>
-      </w:r>
-      <w:proofErr w:type="gramEnd"/>
-      <w:r>
-        <w:t xml:space="preserve"> the </w:t>
+        <w:t xml:space="preserve">For the complex baseband waveform, the IM2 term captures all of the </w:t>
       </w:r>
     </w:p>
     <w:p>
@@ -635,13 +618,8 @@
       </m:oMathPara>
     </w:p>
     <w:p>
-      <w:proofErr w:type="gramStart"/>
       <w:r>
-        <w:t>Plugging</w:t>
-      </w:r>
-      <w:proofErr w:type="gramEnd"/>
-      <w:r>
-        <w:t xml:space="preserve"> in,</w:t>
+        <w:t>Plugging in,</w:t>
       </w:r>
     </w:p>
     <w:p>
@@ -16206,15 +16184,7 @@
         <w:t xml:space="preserve"> (</w:t>
       </w:r>
       <w:r>
-        <w:t xml:space="preserve">If you think of the complex waveform as the sum of a bunch of sinusoids – and </w:t>
-      </w:r>
-      <w:proofErr w:type="gramStart"/>
-      <w:r>
-        <w:t>pretty white</w:t>
-      </w:r>
-      <w:proofErr w:type="gramEnd"/>
-      <w:r>
-        <w:t xml:space="preserve"> spectrum too.</w:t>
+        <w:t>If you think of the complex waveform as the sum of a bunch of sinusoids – and pretty white spectrum too.</w:t>
       </w:r>
       <w:r>
         <w:t>)</w:t>
@@ -16267,47 +16237,15 @@
         </m:sSup>
       </m:oMath>
       <w:r>
-        <w:t xml:space="preserve"> is not white at all. There is heavy </w:t>
-      </w:r>
-      <w:proofErr w:type="gramStart"/>
-      <w:r>
-        <w:t>DC in</w:t>
-      </w:r>
-      <w:proofErr w:type="gramEnd"/>
-      <w:r>
-        <w:t xml:space="preserve"> there.</w:t>
+        <w:t xml:space="preserve"> is not white at all. There is heavy DC in there.</w:t>
       </w:r>
     </w:p>
     <w:p>
       <w:r>
-        <w:t xml:space="preserve">Lowpass equivalent simulation of two-tone </w:t>
-      </w:r>
-      <w:proofErr w:type="gramStart"/>
-      <w:r>
-        <w:t>test</w:t>
-      </w:r>
-      <w:proofErr w:type="gramEnd"/>
-      <w:r>
-        <w:t xml:space="preserve"> is not </w:t>
-      </w:r>
-      <w:proofErr w:type="gramStart"/>
-      <w:r>
-        <w:t>exactly the same</w:t>
-      </w:r>
-      <w:proofErr w:type="gramEnd"/>
-      <w:r>
-        <w:t xml:space="preserve"> as RF model b/c of the DC term.</w:t>
+        <w:t>Lowpass equivalent simulation of two-tone test is not exactly the same as RF model b/c of the DC term.</w:t>
       </w:r>
       <w:r>
-        <w:t xml:space="preserve"> But you can get a1, a2</w:t>
-      </w:r>
-      <w:proofErr w:type="gramStart"/>
-      <w:r>
-        <w:t>, a3</w:t>
-      </w:r>
-      <w:proofErr w:type="gramEnd"/>
-      <w:r>
-        <w:t xml:space="preserve"> from this simulation. How to translate to complex waveform?</w:t>
+        <w:t xml:space="preserve"> But you can get a1, a2, a3 from this simulation. How to translate to complex waveform?</w:t>
       </w:r>
     </w:p>
     <w:p>
@@ -19261,10 +19199,1263 @@
     </w:p>
     <w:p>
       <w:pPr>
+        <w:pStyle w:val="Heading2"/>
+      </w:pPr>
+      <w:r>
+        <w:t>Generalized m</w:t>
+      </w:r>
+      <w:r>
+        <w:t>emory polynomials</w:t>
+      </w:r>
+      <w:r>
+        <w:t xml:space="preserve"> (GMP)</w:t>
+      </w:r>
+    </w:p>
+    <w:p>
+      <m:oMath>
+        <m:r>
+          <w:rPr>
+            <w:rFonts w:ascii="Cambria Math" w:hAnsi="Cambria Math"/>
+          </w:rPr>
+          <m:t>x</m:t>
+        </m:r>
+      </m:oMath>
+      <w:r>
+        <w:t xml:space="preserve"> and </w:t>
+      </w:r>
+      <m:oMath>
+        <m:r>
+          <w:rPr>
+            <w:rFonts w:ascii="Cambria Math" w:hAnsi="Cambria Math"/>
+          </w:rPr>
+          <m:t>y</m:t>
+        </m:r>
+      </m:oMath>
+      <w:r>
+        <w:t xml:space="preserve"> are the input and output of the DPD block. Let </w:t>
+      </w:r>
+      <m:oMath>
+        <m:r>
+          <w:rPr>
+            <w:rFonts w:ascii="Cambria Math" w:hAnsi="Cambria Math"/>
+          </w:rPr>
+          <m:t>x</m:t>
+        </m:r>
+      </m:oMath>
+      <w:r>
+        <w:t xml:space="preserve"> and </w:t>
+      </w:r>
+      <m:oMath>
+        <m:r>
+          <w:rPr>
+            <w:rFonts w:ascii="Cambria Math" w:hAnsi="Cambria Math"/>
+          </w:rPr>
+          <m:t>y</m:t>
+        </m:r>
+      </m:oMath>
+      <w:r>
+        <w:t xml:space="preserve"> be at full scale s.t. </w:t>
+      </w:r>
+      <m:oMath>
+        <m:func>
+          <m:funcPr>
+            <m:ctrlPr>
+              <w:rPr>
+                <w:rFonts w:ascii="Cambria Math" w:hAnsi="Cambria Math"/>
+                <w:i/>
+              </w:rPr>
+            </m:ctrlPr>
+          </m:funcPr>
+          <m:fName>
+            <m:r>
+              <m:rPr>
+                <m:sty m:val="p"/>
+              </m:rPr>
+              <w:rPr>
+                <w:rFonts w:ascii="Cambria Math" w:hAnsi="Cambria Math"/>
+              </w:rPr>
+              <m:t>max</m:t>
+            </m:r>
+          </m:fName>
+          <m:e>
+            <m:d>
+              <m:dPr>
+                <m:ctrlPr>
+                  <w:rPr>
+                    <w:rFonts w:ascii="Cambria Math" w:hAnsi="Cambria Math"/>
+                    <w:i/>
+                  </w:rPr>
+                </m:ctrlPr>
+              </m:dPr>
+              <m:e>
+                <m:d>
+                  <m:dPr>
+                    <m:begChr m:val="|"/>
+                    <m:endChr m:val="|"/>
+                    <m:ctrlPr>
+                      <w:rPr>
+                        <w:rFonts w:ascii="Cambria Math" w:hAnsi="Cambria Math"/>
+                        <w:i/>
+                      </w:rPr>
+                    </m:ctrlPr>
+                  </m:dPr>
+                  <m:e>
+                    <m:r>
+                      <w:rPr>
+                        <w:rFonts w:ascii="Cambria Math" w:hAnsi="Cambria Math"/>
+                      </w:rPr>
+                      <m:t>x</m:t>
+                    </m:r>
+                  </m:e>
+                </m:d>
+              </m:e>
+            </m:d>
+          </m:e>
+        </m:func>
+        <m:r>
+          <w:rPr>
+            <w:rFonts w:ascii="Cambria Math" w:hAnsi="Cambria Math"/>
+          </w:rPr>
+          <m:t>=</m:t>
+        </m:r>
+        <m:func>
+          <m:funcPr>
+            <m:ctrlPr>
+              <w:rPr>
+                <w:rFonts w:ascii="Cambria Math" w:hAnsi="Cambria Math"/>
+                <w:i/>
+              </w:rPr>
+            </m:ctrlPr>
+          </m:funcPr>
+          <m:fName>
+            <m:r>
+              <m:rPr>
+                <m:sty m:val="p"/>
+              </m:rPr>
+              <w:rPr>
+                <w:rFonts w:ascii="Cambria Math" w:hAnsi="Cambria Math"/>
+              </w:rPr>
+              <m:t>max</m:t>
+            </m:r>
+          </m:fName>
+          <m:e>
+            <m:d>
+              <m:dPr>
+                <m:ctrlPr>
+                  <w:rPr>
+                    <w:rFonts w:ascii="Cambria Math" w:hAnsi="Cambria Math"/>
+                    <w:i/>
+                  </w:rPr>
+                </m:ctrlPr>
+              </m:dPr>
+              <m:e>
+                <m:d>
+                  <m:dPr>
+                    <m:begChr m:val="|"/>
+                    <m:endChr m:val="|"/>
+                    <m:ctrlPr>
+                      <w:rPr>
+                        <w:rFonts w:ascii="Cambria Math" w:hAnsi="Cambria Math"/>
+                        <w:i/>
+                      </w:rPr>
+                    </m:ctrlPr>
+                  </m:dPr>
+                  <m:e>
+                    <m:r>
+                      <w:rPr>
+                        <w:rFonts w:ascii="Cambria Math" w:hAnsi="Cambria Math"/>
+                      </w:rPr>
+                      <m:t>y</m:t>
+                    </m:r>
+                  </m:e>
+                </m:d>
+              </m:e>
+            </m:d>
+          </m:e>
+        </m:func>
+        <m:r>
+          <w:rPr>
+            <w:rFonts w:ascii="Cambria Math" w:hAnsi="Cambria Math"/>
+          </w:rPr>
+          <m:t>=1</m:t>
+        </m:r>
+      </m:oMath>
+      <w:r>
+        <w:t xml:space="preserve"> (normalized to the bitwidth</w:t>
+      </w:r>
+      <w:r>
+        <w:t>).</w:t>
+      </w:r>
+    </w:p>
+    <w:p>
+      <w:pPr>
+        <w:rPr>
+          <w:rFonts w:asciiTheme="majorHAnsi" w:eastAsiaTheme="majorEastAsia" w:hAnsiTheme="majorHAnsi" w:cstheme="majorBidi"/>
+        </w:rPr>
+      </w:pPr>
+      <m:oMathPara>
+        <m:oMath>
+          <m:r>
+            <w:rPr>
+              <w:rFonts w:ascii="Cambria Math" w:eastAsiaTheme="majorEastAsia" w:hAnsi="Cambria Math" w:cstheme="majorBidi"/>
+            </w:rPr>
+            <m:t>y=</m:t>
+          </m:r>
+          <m:sSub>
+            <m:sSubPr>
+              <m:ctrlPr>
+                <w:rPr>
+                  <w:rFonts w:ascii="Cambria Math" w:eastAsiaTheme="majorEastAsia" w:hAnsi="Cambria Math" w:cstheme="majorBidi"/>
+                  <w:i/>
+                </w:rPr>
+              </m:ctrlPr>
+            </m:sSubPr>
+            <m:e>
+              <m:r>
+                <w:rPr>
+                  <w:rFonts w:ascii="Cambria Math" w:eastAsiaTheme="majorEastAsia" w:hAnsi="Cambria Math" w:cstheme="majorBidi"/>
+                </w:rPr>
+                <m:t>a</m:t>
+              </m:r>
+            </m:e>
+            <m:sub>
+              <m:r>
+                <w:rPr>
+                  <w:rFonts w:ascii="Cambria Math" w:eastAsiaTheme="majorEastAsia" w:hAnsi="Cambria Math" w:cstheme="majorBidi"/>
+                </w:rPr>
+                <m:t>1</m:t>
+              </m:r>
+            </m:sub>
+          </m:sSub>
+          <m:r>
+            <w:rPr>
+              <w:rFonts w:ascii="Cambria Math" w:hAnsi="Cambria Math"/>
+            </w:rPr>
+            <m:t>x+</m:t>
+          </m:r>
+          <m:sSub>
+            <m:sSubPr>
+              <m:ctrlPr>
+                <w:rPr>
+                  <w:rFonts w:ascii="Cambria Math" w:hAnsi="Cambria Math"/>
+                  <w:i/>
+                </w:rPr>
+              </m:ctrlPr>
+            </m:sSubPr>
+            <m:e>
+              <m:r>
+                <w:rPr>
+                  <w:rFonts w:ascii="Cambria Math" w:hAnsi="Cambria Math"/>
+                </w:rPr>
+                <m:t>a</m:t>
+              </m:r>
+            </m:e>
+            <m:sub>
+              <m:r>
+                <w:rPr>
+                  <w:rFonts w:ascii="Cambria Math" w:hAnsi="Cambria Math"/>
+                </w:rPr>
+                <m:t>2</m:t>
+              </m:r>
+            </m:sub>
+          </m:sSub>
+          <m:d>
+            <m:dPr>
+              <m:begChr m:val="|"/>
+              <m:endChr m:val="|"/>
+              <m:ctrlPr>
+                <w:rPr>
+                  <w:rFonts w:ascii="Cambria Math" w:hAnsi="Cambria Math"/>
+                  <w:i/>
+                </w:rPr>
+              </m:ctrlPr>
+            </m:dPr>
+            <m:e>
+              <m:r>
+                <w:rPr>
+                  <w:rFonts w:ascii="Cambria Math" w:hAnsi="Cambria Math"/>
+                </w:rPr>
+                <m:t>x</m:t>
+              </m:r>
+            </m:e>
+          </m:d>
+          <m:r>
+            <w:rPr>
+              <w:rFonts w:ascii="Cambria Math" w:hAnsi="Cambria Math"/>
+            </w:rPr>
+            <m:t>x+</m:t>
+          </m:r>
+          <m:sSub>
+            <m:sSubPr>
+              <m:ctrlPr>
+                <w:rPr>
+                  <w:rFonts w:ascii="Cambria Math" w:hAnsi="Cambria Math"/>
+                  <w:i/>
+                </w:rPr>
+              </m:ctrlPr>
+            </m:sSubPr>
+            <m:e>
+              <m:r>
+                <w:rPr>
+                  <w:rFonts w:ascii="Cambria Math" w:hAnsi="Cambria Math"/>
+                </w:rPr>
+                <m:t>a</m:t>
+              </m:r>
+            </m:e>
+            <m:sub>
+              <m:r>
+                <w:rPr>
+                  <w:rFonts w:ascii="Cambria Math" w:hAnsi="Cambria Math"/>
+                </w:rPr>
+                <m:t>3</m:t>
+              </m:r>
+            </m:sub>
+          </m:sSub>
+          <m:sSup>
+            <m:sSupPr>
+              <m:ctrlPr>
+                <w:rPr>
+                  <w:rFonts w:ascii="Cambria Math" w:hAnsi="Cambria Math"/>
+                  <w:i/>
+                </w:rPr>
+              </m:ctrlPr>
+            </m:sSupPr>
+            <m:e>
+              <m:d>
+                <m:dPr>
+                  <m:begChr m:val="|"/>
+                  <m:endChr m:val="|"/>
+                  <m:ctrlPr>
+                    <w:rPr>
+                      <w:rFonts w:ascii="Cambria Math" w:hAnsi="Cambria Math"/>
+                      <w:i/>
+                    </w:rPr>
+                  </m:ctrlPr>
+                </m:dPr>
+                <m:e>
+                  <m:r>
+                    <w:rPr>
+                      <w:rFonts w:ascii="Cambria Math" w:hAnsi="Cambria Math"/>
+                    </w:rPr>
+                    <m:t>x</m:t>
+                  </m:r>
+                </m:e>
+              </m:d>
+            </m:e>
+            <m:sup>
+              <m:r>
+                <w:rPr>
+                  <w:rFonts w:ascii="Cambria Math" w:hAnsi="Cambria Math"/>
+                </w:rPr>
+                <m:t>2</m:t>
+              </m:r>
+            </m:sup>
+          </m:sSup>
+          <m:r>
+            <w:rPr>
+              <w:rFonts w:ascii="Cambria Math" w:hAnsi="Cambria Math"/>
+            </w:rPr>
+            <m:t>x+</m:t>
+          </m:r>
+          <m:sSub>
+            <m:sSubPr>
+              <m:ctrlPr>
+                <w:rPr>
+                  <w:rFonts w:ascii="Cambria Math" w:hAnsi="Cambria Math"/>
+                  <w:i/>
+                </w:rPr>
+              </m:ctrlPr>
+            </m:sSubPr>
+            <m:e>
+              <m:r>
+                <w:rPr>
+                  <w:rFonts w:ascii="Cambria Math" w:hAnsi="Cambria Math"/>
+                </w:rPr>
+                <m:t>a</m:t>
+              </m:r>
+            </m:e>
+            <m:sub>
+              <m:r>
+                <w:rPr>
+                  <w:rFonts w:ascii="Cambria Math" w:hAnsi="Cambria Math"/>
+                </w:rPr>
+                <m:t>4</m:t>
+              </m:r>
+            </m:sub>
+          </m:sSub>
+          <m:sSup>
+            <m:sSupPr>
+              <m:ctrlPr>
+                <w:rPr>
+                  <w:rFonts w:ascii="Cambria Math" w:hAnsi="Cambria Math"/>
+                  <w:i/>
+                </w:rPr>
+              </m:ctrlPr>
+            </m:sSupPr>
+            <m:e>
+              <m:d>
+                <m:dPr>
+                  <m:begChr m:val="|"/>
+                  <m:endChr m:val="|"/>
+                  <m:ctrlPr>
+                    <w:rPr>
+                      <w:rFonts w:ascii="Cambria Math" w:hAnsi="Cambria Math"/>
+                      <w:i/>
+                    </w:rPr>
+                  </m:ctrlPr>
+                </m:dPr>
+                <m:e>
+                  <m:r>
+                    <w:rPr>
+                      <w:rFonts w:ascii="Cambria Math" w:hAnsi="Cambria Math"/>
+                    </w:rPr>
+                    <m:t>x</m:t>
+                  </m:r>
+                </m:e>
+              </m:d>
+            </m:e>
+            <m:sup>
+              <m:r>
+                <w:rPr>
+                  <w:rFonts w:ascii="Cambria Math" w:hAnsi="Cambria Math"/>
+                </w:rPr>
+                <m:t>3</m:t>
+              </m:r>
+            </m:sup>
+          </m:sSup>
+          <m:r>
+            <w:rPr>
+              <w:rFonts w:ascii="Cambria Math" w:hAnsi="Cambria Math"/>
+            </w:rPr>
+            <m:t>x+</m:t>
+          </m:r>
+          <m:sSub>
+            <m:sSubPr>
+              <m:ctrlPr>
+                <w:rPr>
+                  <w:rFonts w:ascii="Cambria Math" w:hAnsi="Cambria Math"/>
+                  <w:i/>
+                </w:rPr>
+              </m:ctrlPr>
+            </m:sSubPr>
+            <m:e>
+              <m:r>
+                <w:rPr>
+                  <w:rFonts w:ascii="Cambria Math" w:hAnsi="Cambria Math"/>
+                </w:rPr>
+                <m:t>a</m:t>
+              </m:r>
+            </m:e>
+            <m:sub>
+              <m:r>
+                <w:rPr>
+                  <w:rFonts w:ascii="Cambria Math" w:hAnsi="Cambria Math"/>
+                </w:rPr>
+                <m:t>5</m:t>
+              </m:r>
+            </m:sub>
+          </m:sSub>
+          <m:sSup>
+            <m:sSupPr>
+              <m:ctrlPr>
+                <w:rPr>
+                  <w:rFonts w:ascii="Cambria Math" w:hAnsi="Cambria Math"/>
+                  <w:i/>
+                </w:rPr>
+              </m:ctrlPr>
+            </m:sSupPr>
+            <m:e>
+              <m:d>
+                <m:dPr>
+                  <m:begChr m:val="|"/>
+                  <m:endChr m:val="|"/>
+                  <m:ctrlPr>
+                    <w:rPr>
+                      <w:rFonts w:ascii="Cambria Math" w:hAnsi="Cambria Math"/>
+                      <w:i/>
+                    </w:rPr>
+                  </m:ctrlPr>
+                </m:dPr>
+                <m:e>
+                  <m:r>
+                    <w:rPr>
+                      <w:rFonts w:ascii="Cambria Math" w:hAnsi="Cambria Math"/>
+                    </w:rPr>
+                    <m:t>x</m:t>
+                  </m:r>
+                </m:e>
+              </m:d>
+            </m:e>
+            <m:sup>
+              <m:r>
+                <w:rPr>
+                  <w:rFonts w:ascii="Cambria Math" w:hAnsi="Cambria Math"/>
+                </w:rPr>
+                <m:t>4</m:t>
+              </m:r>
+            </m:sup>
+          </m:sSup>
+          <m:r>
+            <w:rPr>
+              <w:rFonts w:ascii="Cambria Math" w:hAnsi="Cambria Math"/>
+            </w:rPr>
+            <m:t>x+⋯</m:t>
+          </m:r>
+        </m:oMath>
+      </m:oMathPara>
+    </w:p>
+    <w:p>
+      <w:pPr>
+        <w:rPr>
+          <w:rFonts w:asciiTheme="majorHAnsi" w:eastAsiaTheme="majorEastAsia" w:hAnsiTheme="majorHAnsi" w:cstheme="majorBidi"/>
+        </w:rPr>
+      </w:pPr>
+      <m:oMathPara>
+        <m:oMath>
+          <m:r>
+            <w:rPr>
+              <w:rFonts w:ascii="Cambria Math" w:eastAsiaTheme="majorEastAsia" w:hAnsi="Cambria Math" w:cstheme="majorBidi"/>
+            </w:rPr>
+            <m:t>y=</m:t>
+          </m:r>
+          <m:r>
+            <w:rPr>
+              <w:rFonts w:ascii="Cambria Math" w:eastAsiaTheme="majorEastAsia" w:hAnsi="Cambria Math" w:cstheme="majorBidi"/>
+            </w:rPr>
+            <m:t>x</m:t>
+          </m:r>
+          <m:d>
+            <m:dPr>
+              <m:ctrlPr>
+                <w:rPr>
+                  <w:rFonts w:ascii="Cambria Math" w:eastAsiaTheme="majorEastAsia" w:hAnsi="Cambria Math" w:cstheme="majorBidi"/>
+                  <w:i/>
+                </w:rPr>
+              </m:ctrlPr>
+            </m:dPr>
+            <m:e>
+              <m:sSub>
+                <m:sSubPr>
+                  <m:ctrlPr>
+                    <w:rPr>
+                      <w:rFonts w:ascii="Cambria Math" w:eastAsiaTheme="majorEastAsia" w:hAnsi="Cambria Math" w:cstheme="majorBidi"/>
+                      <w:i/>
+                    </w:rPr>
+                  </m:ctrlPr>
+                </m:sSubPr>
+                <m:e>
+                  <m:r>
+                    <w:rPr>
+                      <w:rFonts w:ascii="Cambria Math" w:eastAsiaTheme="majorEastAsia" w:hAnsi="Cambria Math" w:cstheme="majorBidi"/>
+                    </w:rPr>
+                    <m:t>a</m:t>
+                  </m:r>
+                </m:e>
+                <m:sub>
+                  <m:r>
+                    <w:rPr>
+                      <w:rFonts w:ascii="Cambria Math" w:eastAsiaTheme="majorEastAsia" w:hAnsi="Cambria Math" w:cstheme="majorBidi"/>
+                    </w:rPr>
+                    <m:t>1</m:t>
+                  </m:r>
+                </m:sub>
+              </m:sSub>
+              <m:r>
+                <w:rPr>
+                  <w:rFonts w:ascii="Cambria Math" w:eastAsiaTheme="majorEastAsia" w:hAnsi="Cambria Math" w:cstheme="majorBidi"/>
+                </w:rPr>
+                <m:t>+</m:t>
+              </m:r>
+              <m:sSub>
+                <m:sSubPr>
+                  <m:ctrlPr>
+                    <w:rPr>
+                      <w:rFonts w:ascii="Cambria Math" w:eastAsiaTheme="majorEastAsia" w:hAnsi="Cambria Math" w:cstheme="majorBidi"/>
+                      <w:i/>
+                    </w:rPr>
+                  </m:ctrlPr>
+                </m:sSubPr>
+                <m:e>
+                  <m:r>
+                    <w:rPr>
+                      <w:rFonts w:ascii="Cambria Math" w:eastAsiaTheme="majorEastAsia" w:hAnsi="Cambria Math" w:cstheme="majorBidi"/>
+                    </w:rPr>
+                    <m:t>a</m:t>
+                  </m:r>
+                </m:e>
+                <m:sub>
+                  <m:r>
+                    <w:rPr>
+                      <w:rFonts w:ascii="Cambria Math" w:eastAsiaTheme="majorEastAsia" w:hAnsi="Cambria Math" w:cstheme="majorBidi"/>
+                    </w:rPr>
+                    <m:t>2</m:t>
+                  </m:r>
+                </m:sub>
+              </m:sSub>
+              <m:d>
+                <m:dPr>
+                  <m:begChr m:val="|"/>
+                  <m:endChr m:val="|"/>
+                  <m:ctrlPr>
+                    <w:rPr>
+                      <w:rFonts w:ascii="Cambria Math" w:eastAsiaTheme="majorEastAsia" w:hAnsi="Cambria Math" w:cstheme="majorBidi"/>
+                      <w:i/>
+                    </w:rPr>
+                  </m:ctrlPr>
+                </m:dPr>
+                <m:e>
+                  <m:r>
+                    <w:rPr>
+                      <w:rFonts w:ascii="Cambria Math" w:eastAsiaTheme="majorEastAsia" w:hAnsi="Cambria Math" w:cstheme="majorBidi"/>
+                    </w:rPr>
+                    <m:t>x</m:t>
+                  </m:r>
+                </m:e>
+              </m:d>
+              <m:r>
+                <w:rPr>
+                  <w:rFonts w:ascii="Cambria Math" w:eastAsiaTheme="majorEastAsia" w:hAnsi="Cambria Math" w:cstheme="majorBidi"/>
+                </w:rPr>
+                <m:t>+</m:t>
+              </m:r>
+              <m:sSub>
+                <m:sSubPr>
+                  <m:ctrlPr>
+                    <w:rPr>
+                      <w:rFonts w:ascii="Cambria Math" w:eastAsiaTheme="majorEastAsia" w:hAnsi="Cambria Math" w:cstheme="majorBidi"/>
+                      <w:i/>
+                    </w:rPr>
+                  </m:ctrlPr>
+                </m:sSubPr>
+                <m:e>
+                  <m:r>
+                    <w:rPr>
+                      <w:rFonts w:ascii="Cambria Math" w:eastAsiaTheme="majorEastAsia" w:hAnsi="Cambria Math" w:cstheme="majorBidi"/>
+                    </w:rPr>
+                    <m:t>a</m:t>
+                  </m:r>
+                </m:e>
+                <m:sub>
+                  <m:r>
+                    <w:rPr>
+                      <w:rFonts w:ascii="Cambria Math" w:eastAsiaTheme="majorEastAsia" w:hAnsi="Cambria Math" w:cstheme="majorBidi"/>
+                    </w:rPr>
+                    <m:t>3</m:t>
+                  </m:r>
+                </m:sub>
+              </m:sSub>
+              <m:sSup>
+                <m:sSupPr>
+                  <m:ctrlPr>
+                    <w:rPr>
+                      <w:rFonts w:ascii="Cambria Math" w:eastAsiaTheme="majorEastAsia" w:hAnsi="Cambria Math" w:cstheme="majorBidi"/>
+                      <w:i/>
+                    </w:rPr>
+                  </m:ctrlPr>
+                </m:sSupPr>
+                <m:e>
+                  <m:d>
+                    <m:dPr>
+                      <m:begChr m:val="|"/>
+                      <m:endChr m:val="|"/>
+                      <m:ctrlPr>
+                        <w:rPr>
+                          <w:rFonts w:ascii="Cambria Math" w:eastAsiaTheme="majorEastAsia" w:hAnsi="Cambria Math" w:cstheme="majorBidi"/>
+                          <w:i/>
+                        </w:rPr>
+                      </m:ctrlPr>
+                    </m:dPr>
+                    <m:e>
+                      <m:r>
+                        <w:rPr>
+                          <w:rFonts w:ascii="Cambria Math" w:eastAsiaTheme="majorEastAsia" w:hAnsi="Cambria Math" w:cstheme="majorBidi"/>
+                        </w:rPr>
+                        <m:t>x</m:t>
+                      </m:r>
+                    </m:e>
+                  </m:d>
+                </m:e>
+                <m:sup>
+                  <m:r>
+                    <w:rPr>
+                      <w:rFonts w:ascii="Cambria Math" w:eastAsiaTheme="majorEastAsia" w:hAnsi="Cambria Math" w:cstheme="majorBidi"/>
+                    </w:rPr>
+                    <m:t>2</m:t>
+                  </m:r>
+                </m:sup>
+              </m:sSup>
+              <m:r>
+                <w:rPr>
+                  <w:rFonts w:ascii="Cambria Math" w:eastAsiaTheme="majorEastAsia" w:hAnsi="Cambria Math" w:cstheme="majorBidi"/>
+                </w:rPr>
+                <m:t>+⋯</m:t>
+              </m:r>
+            </m:e>
+          </m:d>
+        </m:oMath>
+      </m:oMathPara>
+    </w:p>
+    <w:p>
+      <w:pPr>
+        <w:rPr>
+          <w:rFonts w:asciiTheme="majorHAnsi" w:eastAsiaTheme="majorEastAsia" w:hAnsiTheme="majorHAnsi" w:cstheme="majorBidi"/>
+        </w:rPr>
+      </w:pPr>
+      <w:r>
+        <w:rPr>
+          <w:rFonts w:asciiTheme="majorHAnsi" w:eastAsiaTheme="majorEastAsia" w:hAnsiTheme="majorHAnsi" w:cstheme="majorBidi"/>
+        </w:rPr>
+        <w:t xml:space="preserve">When </w:t>
+      </w:r>
+      <m:oMath>
+        <m:d>
+          <m:dPr>
+            <m:begChr m:val="|"/>
+            <m:endChr m:val="|"/>
+            <m:ctrlPr>
+              <w:rPr>
+                <w:rFonts w:ascii="Cambria Math" w:eastAsiaTheme="majorEastAsia" w:hAnsi="Cambria Math" w:cstheme="majorBidi"/>
+                <w:i/>
+              </w:rPr>
+            </m:ctrlPr>
+          </m:dPr>
+          <m:e>
+            <m:r>
+              <w:rPr>
+                <w:rFonts w:ascii="Cambria Math" w:eastAsiaTheme="majorEastAsia" w:hAnsi="Cambria Math" w:cstheme="majorBidi"/>
+              </w:rPr>
+              <m:t>x</m:t>
+            </m:r>
+          </m:e>
+        </m:d>
+        <m:r>
+          <w:rPr>
+            <w:rFonts w:ascii="Cambria Math" w:eastAsiaTheme="majorEastAsia" w:hAnsi="Cambria Math" w:cstheme="majorBidi"/>
+          </w:rPr>
+          <m:t>=1</m:t>
+        </m:r>
+      </m:oMath>
+      <w:r>
+        <w:rPr>
+          <w:rFonts w:asciiTheme="majorHAnsi" w:eastAsiaTheme="majorEastAsia" w:hAnsiTheme="majorHAnsi" w:cstheme="majorBidi"/>
+        </w:rPr>
+        <w:t>,</w:t>
+      </w:r>
+    </w:p>
+    <w:p>
+      <w:pPr>
+        <w:rPr>
+          <w:rFonts w:asciiTheme="majorHAnsi" w:eastAsiaTheme="majorEastAsia" w:hAnsiTheme="majorHAnsi" w:cstheme="majorBidi"/>
+        </w:rPr>
+      </w:pPr>
+      <m:oMathPara>
+        <m:oMath>
+          <m:r>
+            <w:rPr>
+              <w:rFonts w:ascii="Cambria Math" w:eastAsiaTheme="majorEastAsia" w:hAnsi="Cambria Math" w:cstheme="majorBidi"/>
+            </w:rPr>
+            <m:t>y=</m:t>
+          </m:r>
+          <m:r>
+            <w:rPr>
+              <w:rFonts w:ascii="Cambria Math" w:eastAsiaTheme="majorEastAsia" w:hAnsi="Cambria Math" w:cstheme="majorBidi"/>
+            </w:rPr>
+            <m:t>x</m:t>
+          </m:r>
+          <m:d>
+            <m:dPr>
+              <m:ctrlPr>
+                <w:rPr>
+                  <w:rFonts w:ascii="Cambria Math" w:eastAsiaTheme="majorEastAsia" w:hAnsi="Cambria Math" w:cstheme="majorBidi"/>
+                  <w:i/>
+                </w:rPr>
+              </m:ctrlPr>
+            </m:dPr>
+            <m:e>
+              <m:sSub>
+                <m:sSubPr>
+                  <m:ctrlPr>
+                    <w:rPr>
+                      <w:rFonts w:ascii="Cambria Math" w:eastAsiaTheme="majorEastAsia" w:hAnsi="Cambria Math" w:cstheme="majorBidi"/>
+                      <w:i/>
+                    </w:rPr>
+                  </m:ctrlPr>
+                </m:sSubPr>
+                <m:e>
+                  <m:r>
+                    <w:rPr>
+                      <w:rFonts w:ascii="Cambria Math" w:eastAsiaTheme="majorEastAsia" w:hAnsi="Cambria Math" w:cstheme="majorBidi"/>
+                    </w:rPr>
+                    <m:t>a</m:t>
+                  </m:r>
+                </m:e>
+                <m:sub>
+                  <m:r>
+                    <w:rPr>
+                      <w:rFonts w:ascii="Cambria Math" w:eastAsiaTheme="majorEastAsia" w:hAnsi="Cambria Math" w:cstheme="majorBidi"/>
+                    </w:rPr>
+                    <m:t>1</m:t>
+                  </m:r>
+                </m:sub>
+              </m:sSub>
+              <m:r>
+                <w:rPr>
+                  <w:rFonts w:ascii="Cambria Math" w:eastAsiaTheme="majorEastAsia" w:hAnsi="Cambria Math" w:cstheme="majorBidi"/>
+                </w:rPr>
+                <m:t>+</m:t>
+              </m:r>
+              <m:sSub>
+                <m:sSubPr>
+                  <m:ctrlPr>
+                    <w:rPr>
+                      <w:rFonts w:ascii="Cambria Math" w:eastAsiaTheme="majorEastAsia" w:hAnsi="Cambria Math" w:cstheme="majorBidi"/>
+                      <w:i/>
+                    </w:rPr>
+                  </m:ctrlPr>
+                </m:sSubPr>
+                <m:e>
+                  <m:r>
+                    <w:rPr>
+                      <w:rFonts w:ascii="Cambria Math" w:eastAsiaTheme="majorEastAsia" w:hAnsi="Cambria Math" w:cstheme="majorBidi"/>
+                    </w:rPr>
+                    <m:t>a</m:t>
+                  </m:r>
+                </m:e>
+                <m:sub>
+                  <m:r>
+                    <w:rPr>
+                      <w:rFonts w:ascii="Cambria Math" w:eastAsiaTheme="majorEastAsia" w:hAnsi="Cambria Math" w:cstheme="majorBidi"/>
+                    </w:rPr>
+                    <m:t>2</m:t>
+                  </m:r>
+                </m:sub>
+              </m:sSub>
+              <m:r>
+                <w:rPr>
+                  <w:rFonts w:ascii="Cambria Math" w:eastAsiaTheme="majorEastAsia" w:hAnsi="Cambria Math" w:cstheme="majorBidi"/>
+                </w:rPr>
+                <m:t>+</m:t>
+              </m:r>
+              <m:sSub>
+                <m:sSubPr>
+                  <m:ctrlPr>
+                    <w:rPr>
+                      <w:rFonts w:ascii="Cambria Math" w:eastAsiaTheme="majorEastAsia" w:hAnsi="Cambria Math" w:cstheme="majorBidi"/>
+                      <w:i/>
+                    </w:rPr>
+                  </m:ctrlPr>
+                </m:sSubPr>
+                <m:e>
+                  <m:r>
+                    <w:rPr>
+                      <w:rFonts w:ascii="Cambria Math" w:eastAsiaTheme="majorEastAsia" w:hAnsi="Cambria Math" w:cstheme="majorBidi"/>
+                    </w:rPr>
+                    <m:t>a</m:t>
+                  </m:r>
+                </m:e>
+                <m:sub>
+                  <m:r>
+                    <w:rPr>
+                      <w:rFonts w:ascii="Cambria Math" w:eastAsiaTheme="majorEastAsia" w:hAnsi="Cambria Math" w:cstheme="majorBidi"/>
+                    </w:rPr>
+                    <m:t>3</m:t>
+                  </m:r>
+                </m:sub>
+              </m:sSub>
+              <m:r>
+                <w:rPr>
+                  <w:rFonts w:ascii="Cambria Math" w:eastAsiaTheme="majorEastAsia" w:hAnsi="Cambria Math" w:cstheme="majorBidi"/>
+                </w:rPr>
+                <m:t>+⋯</m:t>
+              </m:r>
+            </m:e>
+          </m:d>
+        </m:oMath>
+      </m:oMathPara>
+    </w:p>
+    <w:p>
+      <w:pPr>
+        <w:rPr>
+          <w:rFonts w:asciiTheme="majorHAnsi" w:eastAsiaTheme="majorEastAsia" w:hAnsiTheme="majorHAnsi" w:cstheme="majorBidi"/>
+        </w:rPr>
+      </w:pPr>
+      <m:oMathPara>
+        <m:oMath>
+          <m:d>
+            <m:dPr>
+              <m:begChr m:val="|"/>
+              <m:endChr m:val="|"/>
+              <m:ctrlPr>
+                <w:rPr>
+                  <w:rFonts w:ascii="Cambria Math" w:eastAsiaTheme="majorEastAsia" w:hAnsi="Cambria Math" w:cstheme="majorBidi"/>
+                  <w:i/>
+                </w:rPr>
+              </m:ctrlPr>
+            </m:dPr>
+            <m:e>
+              <m:r>
+                <w:rPr>
+                  <w:rFonts w:ascii="Cambria Math" w:eastAsiaTheme="majorEastAsia" w:hAnsi="Cambria Math" w:cstheme="majorBidi"/>
+                </w:rPr>
+                <m:t>y</m:t>
+              </m:r>
+            </m:e>
+          </m:d>
+          <m:r>
+            <w:rPr>
+              <w:rFonts w:ascii="Cambria Math" w:eastAsiaTheme="majorEastAsia" w:hAnsi="Cambria Math" w:cstheme="majorBidi"/>
+            </w:rPr>
+            <m:t>=</m:t>
+          </m:r>
+          <m:d>
+            <m:dPr>
+              <m:begChr m:val="|"/>
+              <m:endChr m:val="|"/>
+              <m:ctrlPr>
+                <w:rPr>
+                  <w:rFonts w:ascii="Cambria Math" w:eastAsiaTheme="majorEastAsia" w:hAnsi="Cambria Math" w:cstheme="majorBidi"/>
+                  <w:i/>
+                </w:rPr>
+              </m:ctrlPr>
+            </m:dPr>
+            <m:e>
+              <m:r>
+                <w:rPr>
+                  <w:rFonts w:ascii="Cambria Math" w:eastAsiaTheme="majorEastAsia" w:hAnsi="Cambria Math" w:cstheme="majorBidi"/>
+                </w:rPr>
+                <m:t>x</m:t>
+              </m:r>
+            </m:e>
+          </m:d>
+          <m:d>
+            <m:dPr>
+              <m:begChr m:val="|"/>
+              <m:endChr m:val="|"/>
+              <m:ctrlPr>
+                <w:rPr>
+                  <w:rFonts w:ascii="Cambria Math" w:eastAsiaTheme="majorEastAsia" w:hAnsi="Cambria Math" w:cstheme="majorBidi"/>
+                  <w:i/>
+                </w:rPr>
+              </m:ctrlPr>
+            </m:dPr>
+            <m:e>
+              <m:sSub>
+                <m:sSubPr>
+                  <m:ctrlPr>
+                    <w:rPr>
+                      <w:rFonts w:ascii="Cambria Math" w:eastAsiaTheme="majorEastAsia" w:hAnsi="Cambria Math" w:cstheme="majorBidi"/>
+                      <w:i/>
+                    </w:rPr>
+                  </m:ctrlPr>
+                </m:sSubPr>
+                <m:e>
+                  <m:r>
+                    <w:rPr>
+                      <w:rFonts w:ascii="Cambria Math" w:eastAsiaTheme="majorEastAsia" w:hAnsi="Cambria Math" w:cstheme="majorBidi"/>
+                    </w:rPr>
+                    <m:t>a</m:t>
+                  </m:r>
+                </m:e>
+                <m:sub>
+                  <m:r>
+                    <w:rPr>
+                      <w:rFonts w:ascii="Cambria Math" w:eastAsiaTheme="majorEastAsia" w:hAnsi="Cambria Math" w:cstheme="majorBidi"/>
+                    </w:rPr>
+                    <m:t>1</m:t>
+                  </m:r>
+                </m:sub>
+              </m:sSub>
+              <m:r>
+                <w:rPr>
+                  <w:rFonts w:ascii="Cambria Math" w:eastAsiaTheme="majorEastAsia" w:hAnsi="Cambria Math" w:cstheme="majorBidi"/>
+                </w:rPr>
+                <m:t>+</m:t>
+              </m:r>
+              <m:sSub>
+                <m:sSubPr>
+                  <m:ctrlPr>
+                    <w:rPr>
+                      <w:rFonts w:ascii="Cambria Math" w:eastAsiaTheme="majorEastAsia" w:hAnsi="Cambria Math" w:cstheme="majorBidi"/>
+                      <w:i/>
+                    </w:rPr>
+                  </m:ctrlPr>
+                </m:sSubPr>
+                <m:e>
+                  <m:r>
+                    <w:rPr>
+                      <w:rFonts w:ascii="Cambria Math" w:eastAsiaTheme="majorEastAsia" w:hAnsi="Cambria Math" w:cstheme="majorBidi"/>
+                    </w:rPr>
+                    <m:t>a</m:t>
+                  </m:r>
+                </m:e>
+                <m:sub>
+                  <m:r>
+                    <w:rPr>
+                      <w:rFonts w:ascii="Cambria Math" w:eastAsiaTheme="majorEastAsia" w:hAnsi="Cambria Math" w:cstheme="majorBidi"/>
+                    </w:rPr>
+                    <m:t>2</m:t>
+                  </m:r>
+                </m:sub>
+              </m:sSub>
+              <m:r>
+                <w:rPr>
+                  <w:rFonts w:ascii="Cambria Math" w:eastAsiaTheme="majorEastAsia" w:hAnsi="Cambria Math" w:cstheme="majorBidi"/>
+                </w:rPr>
+                <m:t>+</m:t>
+              </m:r>
+              <m:sSub>
+                <m:sSubPr>
+                  <m:ctrlPr>
+                    <w:rPr>
+                      <w:rFonts w:ascii="Cambria Math" w:eastAsiaTheme="majorEastAsia" w:hAnsi="Cambria Math" w:cstheme="majorBidi"/>
+                      <w:i/>
+                    </w:rPr>
+                  </m:ctrlPr>
+                </m:sSubPr>
+                <m:e>
+                  <m:r>
+                    <w:rPr>
+                      <w:rFonts w:ascii="Cambria Math" w:eastAsiaTheme="majorEastAsia" w:hAnsi="Cambria Math" w:cstheme="majorBidi"/>
+                    </w:rPr>
+                    <m:t>a</m:t>
+                  </m:r>
+                </m:e>
+                <m:sub>
+                  <m:r>
+                    <w:rPr>
+                      <w:rFonts w:ascii="Cambria Math" w:eastAsiaTheme="majorEastAsia" w:hAnsi="Cambria Math" w:cstheme="majorBidi"/>
+                    </w:rPr>
+                    <m:t>3</m:t>
+                  </m:r>
+                </m:sub>
+              </m:sSub>
+              <m:r>
+                <w:rPr>
+                  <w:rFonts w:ascii="Cambria Math" w:eastAsiaTheme="majorEastAsia" w:hAnsi="Cambria Math" w:cstheme="majorBidi"/>
+                </w:rPr>
+                <m:t>+⋯</m:t>
+              </m:r>
+            </m:e>
+          </m:d>
+          <m:r>
+            <w:rPr>
+              <w:rFonts w:ascii="Cambria Math" w:eastAsiaTheme="majorEastAsia" w:hAnsi="Cambria Math" w:cstheme="majorBidi"/>
+            </w:rPr>
+            <m:t>=</m:t>
+          </m:r>
+          <m:d>
+            <m:dPr>
+              <m:begChr m:val="|"/>
+              <m:endChr m:val="|"/>
+              <m:ctrlPr>
+                <w:rPr>
+                  <w:rFonts w:ascii="Cambria Math" w:eastAsiaTheme="majorEastAsia" w:hAnsi="Cambria Math" w:cstheme="majorBidi"/>
+                  <w:i/>
+                </w:rPr>
+              </m:ctrlPr>
+            </m:dPr>
+            <m:e>
+              <m:sSub>
+                <m:sSubPr>
+                  <m:ctrlPr>
+                    <w:rPr>
+                      <w:rFonts w:ascii="Cambria Math" w:eastAsiaTheme="majorEastAsia" w:hAnsi="Cambria Math" w:cstheme="majorBidi"/>
+                      <w:i/>
+                    </w:rPr>
+                  </m:ctrlPr>
+                </m:sSubPr>
+                <m:e>
+                  <m:r>
+                    <w:rPr>
+                      <w:rFonts w:ascii="Cambria Math" w:eastAsiaTheme="majorEastAsia" w:hAnsi="Cambria Math" w:cstheme="majorBidi"/>
+                    </w:rPr>
+                    <m:t>a</m:t>
+                  </m:r>
+                </m:e>
+                <m:sub>
+                  <m:r>
+                    <w:rPr>
+                      <w:rFonts w:ascii="Cambria Math" w:eastAsiaTheme="majorEastAsia" w:hAnsi="Cambria Math" w:cstheme="majorBidi"/>
+                    </w:rPr>
+                    <m:t>1</m:t>
+                  </m:r>
+                </m:sub>
+              </m:sSub>
+              <m:r>
+                <w:rPr>
+                  <w:rFonts w:ascii="Cambria Math" w:eastAsiaTheme="majorEastAsia" w:hAnsi="Cambria Math" w:cstheme="majorBidi"/>
+                </w:rPr>
+                <m:t>+</m:t>
+              </m:r>
+              <m:sSub>
+                <m:sSubPr>
+                  <m:ctrlPr>
+                    <w:rPr>
+                      <w:rFonts w:ascii="Cambria Math" w:eastAsiaTheme="majorEastAsia" w:hAnsi="Cambria Math" w:cstheme="majorBidi"/>
+                      <w:i/>
+                    </w:rPr>
+                  </m:ctrlPr>
+                </m:sSubPr>
+                <m:e>
+                  <m:r>
+                    <w:rPr>
+                      <w:rFonts w:ascii="Cambria Math" w:eastAsiaTheme="majorEastAsia" w:hAnsi="Cambria Math" w:cstheme="majorBidi"/>
+                    </w:rPr>
+                    <m:t>a</m:t>
+                  </m:r>
+                </m:e>
+                <m:sub>
+                  <m:r>
+                    <w:rPr>
+                      <w:rFonts w:ascii="Cambria Math" w:eastAsiaTheme="majorEastAsia" w:hAnsi="Cambria Math" w:cstheme="majorBidi"/>
+                    </w:rPr>
+                    <m:t>2</m:t>
+                  </m:r>
+                </m:sub>
+              </m:sSub>
+              <m:r>
+                <w:rPr>
+                  <w:rFonts w:ascii="Cambria Math" w:eastAsiaTheme="majorEastAsia" w:hAnsi="Cambria Math" w:cstheme="majorBidi"/>
+                </w:rPr>
+                <m:t>+</m:t>
+              </m:r>
+              <m:sSub>
+                <m:sSubPr>
+                  <m:ctrlPr>
+                    <w:rPr>
+                      <w:rFonts w:ascii="Cambria Math" w:eastAsiaTheme="majorEastAsia" w:hAnsi="Cambria Math" w:cstheme="majorBidi"/>
+                      <w:i/>
+                    </w:rPr>
+                  </m:ctrlPr>
+                </m:sSubPr>
+                <m:e>
+                  <m:r>
+                    <w:rPr>
+                      <w:rFonts w:ascii="Cambria Math" w:eastAsiaTheme="majorEastAsia" w:hAnsi="Cambria Math" w:cstheme="majorBidi"/>
+                    </w:rPr>
+                    <m:t>a</m:t>
+                  </m:r>
+                </m:e>
+                <m:sub>
+                  <m:r>
+                    <w:rPr>
+                      <w:rFonts w:ascii="Cambria Math" w:eastAsiaTheme="majorEastAsia" w:hAnsi="Cambria Math" w:cstheme="majorBidi"/>
+                    </w:rPr>
+                    <m:t>3</m:t>
+                  </m:r>
+                </m:sub>
+              </m:sSub>
+              <m:r>
+                <w:rPr>
+                  <w:rFonts w:ascii="Cambria Math" w:eastAsiaTheme="majorEastAsia" w:hAnsi="Cambria Math" w:cstheme="majorBidi"/>
+                </w:rPr>
+                <m:t>+⋯</m:t>
+              </m:r>
+            </m:e>
+          </m:d>
+          <m:r>
+            <w:rPr>
+              <w:rFonts w:ascii="Cambria Math" w:eastAsiaTheme="majorEastAsia" w:hAnsi="Cambria Math" w:cstheme="majorBidi"/>
+            </w:rPr>
+            <m:t>=1</m:t>
+          </m:r>
+        </m:oMath>
+      </m:oMathPara>
+    </w:p>
+    <w:p>
+      <w:pPr>
+        <w:rPr>
+          <w:rFonts w:asciiTheme="majorHAnsi" w:eastAsiaTheme="majorEastAsia" w:hAnsiTheme="majorHAnsi" w:cstheme="majorBidi"/>
+        </w:rPr>
+      </w:pPr>
+      <w:r>
+        <w:rPr>
+          <w:rFonts w:asciiTheme="majorHAnsi" w:eastAsiaTheme="majorEastAsia" w:hAnsiTheme="majorHAnsi" w:cstheme="majorBidi"/>
+        </w:rPr>
+        <w:t xml:space="preserve">In the digital front end, the output of the DPD block should be at full scale, which means that </w:t>
+      </w:r>
+      <m:oMath>
+        <m:d>
+          <m:dPr>
+            <m:begChr m:val="|"/>
+            <m:endChr m:val="|"/>
+            <m:ctrlPr>
+              <w:rPr>
+                <w:rFonts w:ascii="Cambria Math" w:eastAsiaTheme="majorEastAsia" w:hAnsi="Cambria Math" w:cstheme="majorBidi"/>
+                <w:i/>
+              </w:rPr>
+            </m:ctrlPr>
+          </m:dPr>
+          <m:e>
+            <m:r>
+              <w:rPr>
+                <w:rFonts w:ascii="Cambria Math" w:eastAsiaTheme="majorEastAsia" w:hAnsi="Cambria Math" w:cstheme="majorBidi"/>
+              </w:rPr>
+              <m:t>x</m:t>
+            </m:r>
+          </m:e>
+        </m:d>
+        <m:r>
+          <w:rPr>
+            <w:rFonts w:ascii="Cambria Math" w:eastAsiaTheme="majorEastAsia" w:hAnsi="Cambria Math" w:cstheme="majorBidi"/>
+          </w:rPr>
+          <m:t>=</m:t>
+        </m:r>
+        <m:sSup>
+          <m:sSupPr>
+            <m:ctrlPr>
+              <w:rPr>
+                <w:rFonts w:ascii="Cambria Math" w:eastAsiaTheme="majorEastAsia" w:hAnsi="Cambria Math" w:cstheme="majorBidi"/>
+                <w:i/>
+              </w:rPr>
+            </m:ctrlPr>
+          </m:sSupPr>
+          <m:e>
+            <m:r>
+              <w:rPr>
+                <w:rFonts w:ascii="Cambria Math" w:eastAsiaTheme="majorEastAsia" w:hAnsi="Cambria Math" w:cstheme="majorBidi"/>
+              </w:rPr>
+              <m:t>2</m:t>
+            </m:r>
+          </m:e>
+          <m:sup>
+            <m:r>
+              <w:rPr>
+                <w:rFonts w:ascii="Cambria Math" w:eastAsiaTheme="majorEastAsia" w:hAnsi="Cambria Math" w:cstheme="majorBidi"/>
+              </w:rPr>
+              <m:t>B</m:t>
+            </m:r>
+          </m:sup>
+        </m:sSup>
+      </m:oMath>
+      <w:r>
+        <w:rPr>
+          <w:rFonts w:asciiTheme="majorHAnsi" w:eastAsiaTheme="majorEastAsia" w:hAnsiTheme="majorHAnsi" w:cstheme="majorBidi"/>
+        </w:rPr>
+        <w:t xml:space="preserve"> where </w:t>
+      </w:r>
+      <m:oMath>
+        <m:r>
+          <w:rPr>
+            <w:rFonts w:ascii="Cambria Math" w:eastAsiaTheme="majorEastAsia" w:hAnsi="Cambria Math" w:cstheme="majorBidi"/>
+          </w:rPr>
+          <m:t>B</m:t>
+        </m:r>
+      </m:oMath>
+      <w:r>
+        <w:rPr>
+          <w:rFonts w:asciiTheme="majorHAnsi" w:eastAsiaTheme="majorEastAsia" w:hAnsiTheme="majorHAnsi" w:cstheme="majorBidi"/>
+        </w:rPr>
+        <w:t xml:space="preserve"> is the bitwidth.</w:t>
+      </w:r>
+    </w:p>
+    <w:p>
+      <w:pPr>
         <w:pStyle w:val="Heading1"/>
         <w:spacing w:before="240" w:after="0"/>
       </w:pPr>
       <w:r>
+        <w:lastRenderedPageBreak/>
         <w:t>AMAM-AMPM models (TBD)</w:t>
       </w:r>
     </w:p>
@@ -19526,7 +20717,6 @@
             <w:rPr>
               <w:rFonts w:ascii="Cambria Math" w:hAnsi="Cambria Math"/>
             </w:rPr>
-            <w:lastRenderedPageBreak/>
             <m:t>G</m:t>
           </m:r>
           <m:d>
@@ -20959,6 +22149,7 @@
         <w:spacing w:before="240" w:after="0"/>
       </w:pPr>
       <w:r>
+        <w:lastRenderedPageBreak/>
         <w:t>Baseband amplifier as a memoryless polynomial</w:t>
       </w:r>
     </w:p>
@@ -26252,13 +27443,8 @@
         <w:pStyle w:val="Heading2"/>
       </w:pPr>
       <w:r>
-        <w:t xml:space="preserve">Input intercept </w:t>
+        <w:t>Input intercept points?</w:t>
       </w:r>
-      <w:proofErr w:type="gramStart"/>
-      <w:r>
-        <w:t>points?</w:t>
-      </w:r>
-      <w:proofErr w:type="gramEnd"/>
     </w:p>
     <w:p>
       <w:pPr>
@@ -28278,15 +29464,7 @@
         </m:sSub>
       </m:oMath>
       <w:r>
-        <w:t xml:space="preserve">. This is </w:t>
-      </w:r>
-      <w:proofErr w:type="gramStart"/>
-      <w:r>
-        <w:t>actually the</w:t>
-      </w:r>
-      <w:proofErr w:type="gramEnd"/>
-      <w:r>
-        <w:t xml:space="preserve"> triple beat test.</w:t>
+        <w:t>. This is actually the triple beat test.</w:t>
       </w:r>
     </w:p>
     <w:p>
@@ -32232,21 +33410,7 @@
         <w:rPr>
           <w:color w:val="FF0000"/>
         </w:rPr>
-        <w:t>Large terms dominate the right-</w:t>
-      </w:r>
-      <w:proofErr w:type="gramStart"/>
-      <w:r>
-        <w:rPr>
-          <w:color w:val="FF0000"/>
-        </w:rPr>
-        <w:t>hand-side</w:t>
-      </w:r>
-      <w:proofErr w:type="gramEnd"/>
-      <w:r>
-        <w:rPr>
-          <w:color w:val="FF0000"/>
-        </w:rPr>
-        <w:t xml:space="preserve"> and in turn dominate the overall system </w:t>
+        <w:t xml:space="preserve">Large terms dominate the right-hand-side and in turn dominate the overall system </w:t>
       </w:r>
       <m:oMath>
         <m:sSub>

</xml_diff>

<commit_message>
Add TxIIP2 and IIP3 simulations to notebooks/ip2_ip3_testbench.ipynb
</commit_message>
<xml_diff>
--- a/notes/nonlinear_amplifier_models.docx
+++ b/notes/nonlinear_amplifier_models.docx
@@ -13321,6 +13321,20 @@
         <w:rPr>
           <w:rFonts w:asciiTheme="majorHAnsi" w:eastAsiaTheme="majorEastAsia" w:hAnsiTheme="majorHAnsi" w:cstheme="majorBidi"/>
         </w:rPr>
+        <w:t>The coefficients are complex in general.</w:t>
+      </w:r>
+    </w:p>
+    <w:p>
+      <w:pPr>
+        <w:rPr>
+          <w:rFonts w:asciiTheme="majorHAnsi" w:eastAsiaTheme="majorEastAsia" w:hAnsiTheme="majorHAnsi" w:cstheme="majorBidi"/>
+        </w:rPr>
+      </w:pPr>
+      <w:r>
+        <w:rPr>
+          <w:rFonts w:asciiTheme="majorHAnsi" w:eastAsiaTheme="majorEastAsia" w:hAnsiTheme="majorHAnsi" w:cstheme="majorBidi"/>
+        </w:rPr>
+        <w:lastRenderedPageBreak/>
         <w:t xml:space="preserve">When </w:t>
       </w:r>
       <m:oMath>
@@ -13370,7 +13384,6 @@
             <w:rPr>
               <w:rFonts w:ascii="Cambria Math" w:eastAsiaTheme="majorEastAsia" w:hAnsi="Cambria Math" w:cstheme="majorBidi"/>
             </w:rPr>
-            <w:lastRenderedPageBreak/>
             <m:t>y=x</m:t>
           </m:r>
           <m:d>
@@ -15123,6 +15136,7 @@
     </w:p>
     <w:p>
       <w:r>
+        <w:lastRenderedPageBreak/>
         <w:t>Rapp and Saleh can be combined to model AMAM-AMPM:</w:t>
       </w:r>
     </w:p>
@@ -15133,7 +15147,6 @@
             <w:rPr>
               <w:rFonts w:ascii="Cambria Math" w:hAnsi="Cambria Math"/>
             </w:rPr>
-            <w:lastRenderedPageBreak/>
             <m:t>x=r</m:t>
           </m:r>
           <m:sSup>

</xml_diff>

<commit_message>
Update notes on nonlinear models and add to rf-systems.docx; add notebooks/transfer_curve_nonlinearity_testbench.ipynb
</commit_message>
<xml_diff>
--- a/notes/nonlinear_amplifier_models.docx
+++ b/notes/nonlinear_amplifier_models.docx
@@ -17,10 +17,47 @@
     </w:p>
     <w:p>
       <w:r>
+        <w:t>RF memoryless polynomial can model all RF terms – IM2, IM3, HD, spectral regrowth</w:t>
+      </w:r>
+    </w:p>
+    <w:p>
+      <w:r>
+        <w:t xml:space="preserve">Lowpass equivalent of RF memoryless polynomial is for modeling close-in terms: IM2, IM3, spectral regrowth. </w:t>
+      </w:r>
+    </w:p>
+    <w:p>
+      <w:r>
+        <w:t xml:space="preserve">This leads us to transfer curve models for modeling odd-order nonlinearity. </w:t>
+      </w:r>
+      <w:r>
+        <w:t>These are similar to the lowpass equivalent model in that the gain depends only on the envelope of the complex baseband signal. For complex baseband signal, this is the lowpass equivalent model of RF nonlinearity, so it models IM3 and spectral regrowth.</w:t>
+      </w:r>
+    </w:p>
+    <w:p>
+      <w:r>
+        <w:t xml:space="preserve">You can also pass a real signal </w:t>
+      </w:r>
+      <w:r>
+        <w:t xml:space="preserve">to model harmonics, but the real signal needs to be at a high enough center frequency </w:t>
+      </w:r>
+      <w:r>
+        <w:t>– that is, it needs to be a narrowband or bandpass signal.</w:t>
+      </w:r>
+    </w:p>
+    <w:p>
+      <w:r>
+        <w:t>This means we can use transfer curves to model baseband harmonics, for example.</w:t>
+      </w:r>
+    </w:p>
+    <w:p>
+      <w:r>
         <w:t>Cannot use baseband equivalents to model RF harmonics</w:t>
       </w:r>
       <w:r>
         <w:t xml:space="preserve"> (I think this means we can’t use baseband equivalent models if we want to generate and analyze RF harmonics)</w:t>
+      </w:r>
+      <w:r>
+        <w:t xml:space="preserve">. </w:t>
       </w:r>
     </w:p>
     <w:p>
@@ -89,6 +126,7 @@
     </w:p>
     <w:p>
       <w:r>
+        <w:lastRenderedPageBreak/>
         <w:t xml:space="preserve">For the complex baseband waveform, the IM2 term captures all of the </w:t>
       </w:r>
     </w:p>
@@ -441,7 +479,6 @@
     </w:p>
     <w:p>
       <w:r>
-        <w:lastRenderedPageBreak/>
         <w:t xml:space="preserve">IM2 is typically generated by the quadrature downconverter (finite mismatch in the differential outputs). </w:t>
       </w:r>
       <w:r>
@@ -3690,6 +3727,7 @@
     </w:p>
     <w:p>
       <w:r>
+        <w:lastRenderedPageBreak/>
         <w:t>Use SPDFT to get the amplitudes</w:t>
       </w:r>
       <w:r>
@@ -6933,6 +6971,7 @@
             <w:rPr>
               <w:rFonts w:ascii="Cambria Math" w:hAnsi="Cambria Math"/>
             </w:rPr>
+            <w:lastRenderedPageBreak/>
             <m:t>y</m:t>
           </m:r>
           <m:d>
@@ -9418,7 +9457,6 @@
             <w:rPr>
               <w:rFonts w:ascii="Cambria Math" w:hAnsi="Cambria Math"/>
             </w:rPr>
-            <w:lastRenderedPageBreak/>
             <m:t>y</m:t>
           </m:r>
           <m:d>
@@ -11332,12 +11370,15 @@
     </w:p>
     <w:p>
       <w:r>
-        <w:t>RF-only terms:</w:t>
+        <w:t>Transfer curve models model odd-order nonlinearity.</w:t>
       </w:r>
     </w:p>
     <w:p>
       <w:r>
-        <w:t>We saw that the lowpass equivalent model of the RF memoryless polynomial is given by</w:t>
+        <w:t>Ignoring the second-order term, w</w:t>
+      </w:r>
+      <w:r>
+        <w:t>e saw that the lowpass equivalent model of the RF memoryless polynomial is given by</w:t>
       </w:r>
     </w:p>
     <w:p>
@@ -11645,11 +11686,6 @@
           </m:d>
         </m:oMath>
       </m:oMathPara>
-    </w:p>
-    <w:p>
-      <w:r>
-        <w:t>(Ignoring the second-order term, which is a baseband term.)</w:t>
-      </w:r>
     </w:p>
     <w:p>
       <w:r>
@@ -12603,7 +12639,157 @@
     </w:p>
     <w:p>
       <w:r>
-        <w:t>Since this is a function only of envelope, I think the output of this model should have odd symmetry.</w:t>
+        <w:t xml:space="preserve">This model has odd symmetry. The transfer curve is a function only of envelope, so </w:t>
+      </w:r>
+      <m:oMath>
+        <m:r>
+          <w:rPr>
+            <w:rFonts w:ascii="Cambria Math" w:hAnsi="Cambria Math"/>
+          </w:rPr>
+          <m:t>-</m:t>
+        </m:r>
+        <m:sSub>
+          <m:sSubPr>
+            <m:ctrlPr>
+              <w:rPr>
+                <w:rFonts w:ascii="Cambria Math" w:hAnsi="Cambria Math"/>
+                <w:i/>
+              </w:rPr>
+            </m:ctrlPr>
+          </m:sSubPr>
+          <m:e>
+            <m:r>
+              <w:rPr>
+                <w:rFonts w:ascii="Cambria Math" w:hAnsi="Cambria Math"/>
+              </w:rPr>
+              <m:t>x</m:t>
+            </m:r>
+          </m:e>
+          <m:sub>
+            <m:r>
+              <w:rPr>
+                <w:rFonts w:ascii="Cambria Math" w:hAnsi="Cambria Math"/>
+              </w:rPr>
+              <m:t>LP</m:t>
+            </m:r>
+          </m:sub>
+        </m:sSub>
+        <m:d>
+          <m:dPr>
+            <m:ctrlPr>
+              <w:rPr>
+                <w:rFonts w:ascii="Cambria Math" w:hAnsi="Cambria Math"/>
+                <w:i/>
+              </w:rPr>
+            </m:ctrlPr>
+          </m:dPr>
+          <m:e>
+            <m:r>
+              <w:rPr>
+                <w:rFonts w:ascii="Cambria Math" w:hAnsi="Cambria Math"/>
+              </w:rPr>
+              <m:t>t</m:t>
+            </m:r>
+          </m:e>
+        </m:d>
+        <m:r>
+          <w:rPr>
+            <w:rFonts w:ascii="Cambria Math" w:hAnsi="Cambria Math"/>
+          </w:rPr>
+          <m:t>→-</m:t>
+        </m:r>
+        <m:sSub>
+          <m:sSubPr>
+            <m:ctrlPr>
+              <w:rPr>
+                <w:rFonts w:ascii="Cambria Math" w:hAnsi="Cambria Math"/>
+                <w:i/>
+              </w:rPr>
+            </m:ctrlPr>
+          </m:sSubPr>
+          <m:e>
+            <m:r>
+              <w:rPr>
+                <w:rFonts w:ascii="Cambria Math" w:hAnsi="Cambria Math"/>
+              </w:rPr>
+              <m:t>y</m:t>
+            </m:r>
+          </m:e>
+          <m:sub>
+            <m:r>
+              <w:rPr>
+                <w:rFonts w:ascii="Cambria Math" w:hAnsi="Cambria Math"/>
+              </w:rPr>
+              <m:t>LP</m:t>
+            </m:r>
+          </m:sub>
+        </m:sSub>
+        <m:d>
+          <m:dPr>
+            <m:ctrlPr>
+              <w:rPr>
+                <w:rFonts w:ascii="Cambria Math" w:hAnsi="Cambria Math"/>
+                <w:i/>
+              </w:rPr>
+            </m:ctrlPr>
+          </m:dPr>
+          <m:e>
+            <m:r>
+              <w:rPr>
+                <w:rFonts w:ascii="Cambria Math" w:hAnsi="Cambria Math"/>
+              </w:rPr>
+              <m:t>t</m:t>
+            </m:r>
+          </m:e>
+        </m:d>
+      </m:oMath>
+      <w:r>
+        <w:t>.</w:t>
+      </w:r>
+    </w:p>
+    <w:p>
+      <w:r>
+        <w:lastRenderedPageBreak/>
+        <w:drawing>
+          <wp:inline distT="0" distB="0" distL="0" distR="0" wp14:anchorId="75E4AB0B" wp14:editId="77DDF8A9">
+            <wp:extent cx="4712987" cy="3657600"/>
+            <wp:effectExtent l="19050" t="19050" r="11430" b="19050"/>
+            <wp:docPr id="1195154373" name="Picture 1" descr="A graph with a blue line&#10;&#10;AI-generated content may be incorrect."/>
+            <wp:cNvGraphicFramePr>
+              <a:graphicFrameLocks xmlns:a="http://schemas.openxmlformats.org/drawingml/2006/main" noChangeAspect="1"/>
+            </wp:cNvGraphicFramePr>
+            <a:graphic xmlns:a="http://schemas.openxmlformats.org/drawingml/2006/main">
+              <a:graphicData uri="http://schemas.openxmlformats.org/drawingml/2006/picture">
+                <pic:pic xmlns:pic="http://schemas.openxmlformats.org/drawingml/2006/picture">
+                  <pic:nvPicPr>
+                    <pic:cNvPr id="1195154373" name="Picture 1" descr="A graph with a blue line&#10;&#10;AI-generated content may be incorrect."/>
+                    <pic:cNvPicPr/>
+                  </pic:nvPicPr>
+                  <pic:blipFill>
+                    <a:blip r:embed="rId6"/>
+                    <a:stretch>
+                      <a:fillRect/>
+                    </a:stretch>
+                  </pic:blipFill>
+                  <pic:spPr>
+                    <a:xfrm>
+                      <a:off x="0" y="0"/>
+                      <a:ext cx="4712987" cy="3657600"/>
+                    </a:xfrm>
+                    <a:prstGeom prst="rect">
+                      <a:avLst/>
+                    </a:prstGeom>
+                    <a:ln>
+                      <a:solidFill>
+                        <a:schemeClr val="tx1"/>
+                      </a:solidFill>
+                    </a:ln>
+                  </pic:spPr>
+                </pic:pic>
+              </a:graphicData>
+            </a:graphic>
+          </wp:inline>
+        </w:drawing>
       </w:r>
     </w:p>
     <w:p>
@@ -13334,7 +13520,6 @@
         <w:rPr>
           <w:rFonts w:asciiTheme="majorHAnsi" w:eastAsiaTheme="majorEastAsia" w:hAnsiTheme="majorHAnsi" w:cstheme="majorBidi"/>
         </w:rPr>
-        <w:lastRenderedPageBreak/>
         <w:t xml:space="preserve">When </w:t>
       </w:r>
       <m:oMath>
@@ -13889,6 +14074,7 @@
     </w:p>
     <w:p>
       <w:r>
+        <w:lastRenderedPageBreak/>
         <w:t>Instead of specifying nonlinear orders, specify a transfer curve</w:t>
       </w:r>
     </w:p>
@@ -15136,7 +15322,6 @@
     </w:p>
     <w:p>
       <w:r>
-        <w:lastRenderedPageBreak/>
         <w:t>Rapp and Saleh can be combined to model AMAM-AMPM:</w:t>
       </w:r>
     </w:p>
@@ -20994,7 +21179,6 @@
         <w:spacing w:before="240" w:after="0"/>
       </w:pPr>
       <w:r>
-        <w:lastRenderedPageBreak/>
         <w:t>Differential circuits to suppress even-order nonlinearity</w:t>
       </w:r>
     </w:p>
@@ -21011,6 +21195,7 @@
         <w:rPr>
           <w:noProof/>
         </w:rPr>
+        <w:lastRenderedPageBreak/>
         <w:drawing>
           <wp:inline distT="0" distB="0" distL="0" distR="0" wp14:anchorId="59342EC1" wp14:editId="41F290C8">
             <wp:extent cx="2140766" cy="2743200"/>
@@ -21029,7 +21214,7 @@
                     </pic:cNvPicPr>
                   </pic:nvPicPr>
                   <pic:blipFill>
-                    <a:blip r:embed="rId6" cstate="print">
+                    <a:blip r:embed="rId7" cstate="print">
                       <a:extLst>
                         <a:ext uri="{28A0092B-C50C-407E-A947-70E740481C1C}">
                           <a14:useLocalDpi xmlns:a14="http://schemas.microsoft.com/office/drawing/2010/main" val="0"/>
@@ -22896,7 +23081,6 @@
         <w:spacing w:before="240" w:after="0"/>
       </w:pPr>
       <w:r>
-        <w:lastRenderedPageBreak/>
         <w:t>Triple beat (TBD)</w:t>
       </w:r>
     </w:p>
@@ -23070,6 +23254,7 @@
     </w:p>
     <w:p>
       <w:r>
+        <w:lastRenderedPageBreak/>
         <w:t>Referred to the input of the second stage,</w:t>
       </w:r>
     </w:p>
@@ -25707,7 +25892,6 @@
     </w:p>
     <w:p>
       <w:r>
-        <w:lastRenderedPageBreak/>
         <w:t>Keeping only fundamental and 3</w:t>
       </w:r>
       <w:r>
@@ -26587,6 +26771,7 @@
     </w:p>
     <w:p>
       <w:r>
+        <w:lastRenderedPageBreak/>
         <w:t xml:space="preserve">Since </w:t>
       </w:r>
       <m:oMath>

</xml_diff>